<commit_message>
Try some officer stuff
</commit_message>
<xml_diff>
--- a/nostarch/word/data-viz.docx
+++ b/nostarch/word/data-viz.docx
@@ -108,7 +108,15 @@
         <w:t>Figure 2-</w:t>
       </w:r>
       <w:r>
-        <w:t>1 shows a section of the final visualization (If you’re incredibly eagle-eyed, you’ll see a few minor elements that differ from the version published in Scientific American). These are things I had to change to make the plots fit in this book (e.g. text size and putting legend text on two rows) or things that Scientific American added in post-production (e.g. some annotations). Showing four regions over the last two decades, the increase in drought conditions, especially in California and the Southwest, is made apparent.</w:t>
+        <w:t>1 shows a section of the final visualization (If you’re incredibly eagle-eyed, you’ll see a few minor elements that differ from the version published in Scientific American). These are things I had to change to make the plots fit in this book (</w:t>
+      </w:r>
+      <w:proofErr w:type="gramStart"/>
+      <w:r>
+        <w:t>e.g.</w:t>
+      </w:r>
+      <w:proofErr w:type="gramEnd"/>
+      <w:r>
+        <w:t> text size and putting legend text on two rows) or things that Scientific American added in post-production (e.g. some annotations). Showing four regions over the last two decades, the increase in drought conditions, especially in California and the Southwest, is made apparent.</w:t>
       </w:r>
     </w:p>
     <w:p>
@@ -400,7 +408,15 @@
         <w:pStyle w:val="Body"/>
       </w:pPr>
       <w:r>
-        <w:t>Zooming in on a single region in a single year also makes the color choices more obvious. The lightest bars show the percentage of the region that is abnormally dry while the darkest bars shows the percentage in exceptional drought conditions. These colors, as we’ll see shortly, are intentionally chosen to make differences in the drought levels visible to all readers.</w:t>
+        <w:t xml:space="preserve">Zooming in on a single region in a single year also makes the color choices more obvious. The lightest bars show the percentage of the region that is abnormally dry while the darkest bars </w:t>
+      </w:r>
+      <w:proofErr w:type="gramStart"/>
+      <w:r>
+        <w:t>shows</w:t>
+      </w:r>
+      <w:proofErr w:type="gramEnd"/>
+      <w:r>
+        <w:t xml:space="preserve"> the percentage in exceptional drought conditions. These colors, as we’ll see shortly, are intentionally chosen to make differences in the drought levels visible to all readers.</w:t>
       </w:r>
     </w:p>
     <w:p>
@@ -584,7 +600,7 @@
     </w:p>
     <w:p>
       <w:pPr>
-        <w:pStyle w:val="BlockText"/>
+        <w:pStyle w:val="Blockquote"/>
       </w:pPr>
       <w:r>
         <w:t>A language consisting of words and no grammar (statement = word) expresses only as many ideas as there are words. … The grammar of graphics takes us beyond a limited set of charts (words) to an almost unlimited world of graphical forms (statements).</w:t>
@@ -731,6 +747,9 @@
       <w:bookmarkStart w:id="2" w:name="ggplot2"/>
       <w:bookmarkEnd w:id="1"/>
       <w:r>
+        <w:t xml:space="preserve">The Arrival of </w:t>
+      </w:r>
+      <w:r>
         <w:t>ggplot2</w:t>
       </w:r>
     </w:p>
@@ -945,6 +964,7 @@
         <w:t xml:space="preserve">I begin by using the </w:t>
       </w:r>
       <w:proofErr w:type="spellStart"/>
+      <w:proofErr w:type="gramStart"/>
       <w:r>
         <w:rPr>
           <w:rStyle w:val="Literal"/>
@@ -956,7 +976,14 @@
         <w:rPr>
           <w:rStyle w:val="Literal"/>
         </w:rPr>
-        <w:t>()</w:t>
+        <w:t>(</w:t>
+      </w:r>
+      <w:proofErr w:type="gramEnd"/>
+      <w:r>
+        <w:rPr>
+          <w:rStyle w:val="Literal"/>
+        </w:rPr>
+        <w:t>)</w:t>
       </w:r>
       <w:r>
         <w:t xml:space="preserve"> function. Within this, I tell R that I’m using the data frame </w:t>
@@ -1021,6 +1048,7 @@
         <w:pStyle w:val="Code"/>
       </w:pPr>
       <w:proofErr w:type="spellStart"/>
+      <w:proofErr w:type="gramStart"/>
       <w:r>
         <w:rPr>
           <w:rStyle w:val="FunctionTok"/>
@@ -1035,6 +1063,7 @@
       <w:r>
         <w:t>(</w:t>
       </w:r>
+      <w:proofErr w:type="gramEnd"/>
       <w:r>
         <w:br/>
       </w:r>
@@ -1300,14 +1329,28 @@
         <w:rPr>
           <w:rStyle w:val="Literal"/>
         </w:rPr>
-        <w:t>geom_point</w:t>
-      </w:r>
-      <w:proofErr w:type="spellEnd"/>
+        <w:t>geom_</w:t>
+      </w:r>
+      <w:proofErr w:type="gramStart"/>
       <w:r>
         <w:rPr>
           <w:rStyle w:val="Literal"/>
         </w:rPr>
-        <w:t>()</w:t>
+        <w:t>point</w:t>
+      </w:r>
+      <w:proofErr w:type="spellEnd"/>
+      <w:r>
+        <w:rPr>
+          <w:rStyle w:val="Literal"/>
+        </w:rPr>
+        <w:t>(</w:t>
+      </w:r>
+      <w:proofErr w:type="gramEnd"/>
+      <w:r>
+        <w:rPr>
+          <w:rStyle w:val="Literal"/>
+        </w:rPr>
+        <w:t>)</w:t>
       </w:r>
       <w:r>
         <w:t xml:space="preserve">, as seen in </w:t>
@@ -1332,6 +1375,7 @@
         <w:pStyle w:val="Code"/>
       </w:pPr>
       <w:proofErr w:type="spellStart"/>
+      <w:proofErr w:type="gramStart"/>
       <w:r>
         <w:rPr>
           <w:rStyle w:val="FunctionTok"/>
@@ -1342,6 +1386,7 @@
       <w:r>
         <w:t>(</w:t>
       </w:r>
+      <w:proofErr w:type="gramEnd"/>
       <w:r>
         <w:br/>
       </w:r>
@@ -1530,14 +1575,28 @@
         <w:rPr>
           <w:rStyle w:val="Literal"/>
         </w:rPr>
-        <w:t>geom_point</w:t>
-      </w:r>
-      <w:proofErr w:type="spellEnd"/>
+        <w:t>geom_</w:t>
+      </w:r>
+      <w:proofErr w:type="gramStart"/>
       <w:r>
         <w:rPr>
           <w:rStyle w:val="Literal"/>
         </w:rPr>
-        <w:t>()</w:t>
+        <w:t>point</w:t>
+      </w:r>
+      <w:proofErr w:type="spellEnd"/>
+      <w:r>
+        <w:rPr>
+          <w:rStyle w:val="Literal"/>
+        </w:rPr>
+        <w:t>(</w:t>
+      </w:r>
+      <w:proofErr w:type="gramEnd"/>
+      <w:r>
+        <w:rPr>
+          <w:rStyle w:val="Literal"/>
+        </w:rPr>
+        <w:t>)</w:t>
       </w:r>
       <w:r>
         <w:t xml:space="preserve"> with </w:t>
@@ -1580,9 +1639,14 @@
         <w:pStyle w:val="Code"/>
       </w:pPr>
       <w:proofErr w:type="spellStart"/>
+      <w:proofErr w:type="gramStart"/>
       <w:r>
         <w:rPr>
           <w:rStyle w:val="FunctionTok"/>
+          <w:rFonts w:ascii="Courier" w:hAnsi="Courier"/>
+          <w:i w:val="0"/>
+          <w:sz w:val="17"/>
+          <w:shd w:val="clear" w:color="auto" w:fill="auto"/>
         </w:rPr>
         <w:t>ggplot</w:t>
       </w:r>
@@ -1590,15 +1654,19 @@
       <w:r>
         <w:t>(</w:t>
       </w:r>
-      <w:r>
-        <w:br/>
-      </w:r>
-      <w:r>
+      <w:proofErr w:type="gramEnd"/>
+      <w:r>
+        <w:br/>
         <w:t xml:space="preserve">  </w:t>
       </w:r>
       <w:r>
         <w:rPr>
           <w:rStyle w:val="AttributeTok"/>
+          <w:rFonts w:ascii="Courier" w:hAnsi="Courier"/>
+          <w:i w:val="0"/>
+          <w:color w:val="000000"/>
+          <w:sz w:val="17"/>
+          <w:shd w:val="clear" w:color="auto" w:fill="auto"/>
         </w:rPr>
         <w:t>data =</w:t>
       </w:r>
@@ -1607,13 +1675,16 @@
       </w:r>
       <w:r>
         <w:br/>
-      </w:r>
-      <w:r>
         <w:t xml:space="preserve">  </w:t>
       </w:r>
       <w:r>
         <w:rPr>
           <w:rStyle w:val="AttributeTok"/>
+          <w:rFonts w:ascii="Courier" w:hAnsi="Courier"/>
+          <w:i w:val="0"/>
+          <w:color w:val="000000"/>
+          <w:sz w:val="17"/>
+          <w:shd w:val="clear" w:color="auto" w:fill="auto"/>
         </w:rPr>
         <w:t>mapping =</w:t>
       </w:r>
@@ -1624,6 +1695,10 @@
       <w:r>
         <w:rPr>
           <w:rStyle w:val="FunctionTok"/>
+          <w:rFonts w:ascii="Courier" w:hAnsi="Courier"/>
+          <w:i w:val="0"/>
+          <w:sz w:val="17"/>
+          <w:shd w:val="clear" w:color="auto" w:fill="auto"/>
         </w:rPr>
         <w:t>aes</w:t>
       </w:r>
@@ -1633,13 +1708,16 @@
       </w:r>
       <w:r>
         <w:br/>
-      </w:r>
-      <w:r>
         <w:t xml:space="preserve">    </w:t>
       </w:r>
       <w:r>
         <w:rPr>
           <w:rStyle w:val="AttributeTok"/>
+          <w:rFonts w:ascii="Courier" w:hAnsi="Courier"/>
+          <w:i w:val="0"/>
+          <w:color w:val="000000"/>
+          <w:sz w:val="17"/>
+          <w:shd w:val="clear" w:color="auto" w:fill="auto"/>
         </w:rPr>
         <w:t>x =</w:t>
       </w:r>
@@ -1648,13 +1726,16 @@
       </w:r>
       <w:r>
         <w:br/>
-      </w:r>
-      <w:r>
         <w:t xml:space="preserve">    </w:t>
       </w:r>
       <w:r>
         <w:rPr>
           <w:rStyle w:val="AttributeTok"/>
+          <w:rFonts w:ascii="Courier" w:hAnsi="Courier"/>
+          <w:i w:val="0"/>
+          <w:color w:val="000000"/>
+          <w:sz w:val="17"/>
+          <w:shd w:val="clear" w:color="auto" w:fill="auto"/>
         </w:rPr>
         <w:t>y =</w:t>
       </w:r>
@@ -1668,26 +1749,24 @@
       <w:proofErr w:type="spellEnd"/>
       <w:r>
         <w:br/>
-      </w:r>
-      <w:r>
         <w:t xml:space="preserve">  )</w:t>
       </w:r>
       <w:r>
         <w:br/>
-      </w:r>
-      <w:r>
         <w:t>) +</w:t>
       </w:r>
       <w:r>
         <w:br/>
-      </w:r>
-      <w:r>
         <w:t xml:space="preserve">  </w:t>
       </w:r>
       <w:proofErr w:type="spellStart"/>
       <w:r>
         <w:rPr>
           <w:rStyle w:val="FunctionTok"/>
+          <w:rFonts w:ascii="Courier" w:hAnsi="Courier"/>
+          <w:i w:val="0"/>
+          <w:sz w:val="17"/>
+          <w:shd w:val="clear" w:color="auto" w:fill="auto"/>
         </w:rPr>
         <w:t>geom_line</w:t>
       </w:r>
@@ -1695,6 +1774,10 @@
       <w:r>
         <w:rPr>
           <w:rStyle w:val="NormalTok"/>
+          <w:rFonts w:ascii="Courier" w:hAnsi="Courier"/>
+          <w:i w:val="0"/>
+          <w:sz w:val="17"/>
+          <w:shd w:val="clear" w:color="auto" w:fill="auto"/>
         </w:rPr>
         <w:t>()</w:t>
       </w:r>
@@ -1780,14 +1863,28 @@
         <w:rPr>
           <w:rStyle w:val="Literal"/>
         </w:rPr>
-        <w:t>geom_point</w:t>
-      </w:r>
-      <w:proofErr w:type="spellEnd"/>
+        <w:t>geom_</w:t>
+      </w:r>
+      <w:proofErr w:type="gramStart"/>
       <w:r>
         <w:rPr>
           <w:rStyle w:val="Literal"/>
         </w:rPr>
-        <w:t>()</w:t>
+        <w:t>point</w:t>
+      </w:r>
+      <w:proofErr w:type="spellEnd"/>
+      <w:r>
+        <w:rPr>
+          <w:rStyle w:val="Literal"/>
+        </w:rPr>
+        <w:t>(</w:t>
+      </w:r>
+      <w:proofErr w:type="gramEnd"/>
+      <w:r>
+        <w:rPr>
+          <w:rStyle w:val="Literal"/>
+        </w:rPr>
+        <w:t>)</w:t>
       </w:r>
       <w:r>
         <w:t xml:space="preserve"> and </w:t>
@@ -1821,9 +1918,14 @@
         <w:pStyle w:val="Code"/>
       </w:pPr>
       <w:proofErr w:type="spellStart"/>
+      <w:proofErr w:type="gramStart"/>
       <w:r>
         <w:rPr>
           <w:rStyle w:val="FunctionTok"/>
+          <w:rFonts w:ascii="Courier" w:hAnsi="Courier"/>
+          <w:i w:val="0"/>
+          <w:sz w:val="17"/>
+          <w:shd w:val="clear" w:color="auto" w:fill="auto"/>
         </w:rPr>
         <w:t>ggplot</w:t>
       </w:r>
@@ -1831,15 +1933,19 @@
       <w:r>
         <w:t>(</w:t>
       </w:r>
-      <w:r>
-        <w:br/>
-      </w:r>
-      <w:r>
+      <w:proofErr w:type="gramEnd"/>
+      <w:r>
+        <w:br/>
         <w:t xml:space="preserve">  </w:t>
       </w:r>
       <w:r>
         <w:rPr>
           <w:rStyle w:val="AttributeTok"/>
+          <w:rFonts w:ascii="Courier" w:hAnsi="Courier"/>
+          <w:i w:val="0"/>
+          <w:color w:val="000000"/>
+          <w:sz w:val="17"/>
+          <w:shd w:val="clear" w:color="auto" w:fill="auto"/>
         </w:rPr>
         <w:t>data =</w:t>
       </w:r>
@@ -1848,13 +1954,16 @@
       </w:r>
       <w:r>
         <w:br/>
-      </w:r>
-      <w:r>
         <w:t xml:space="preserve">  </w:t>
       </w:r>
       <w:r>
         <w:rPr>
           <w:rStyle w:val="AttributeTok"/>
+          <w:rFonts w:ascii="Courier" w:hAnsi="Courier"/>
+          <w:i w:val="0"/>
+          <w:color w:val="000000"/>
+          <w:sz w:val="17"/>
+          <w:shd w:val="clear" w:color="auto" w:fill="auto"/>
         </w:rPr>
         <w:t>mapping =</w:t>
       </w:r>
@@ -1865,6 +1974,10 @@
       <w:r>
         <w:rPr>
           <w:rStyle w:val="FunctionTok"/>
+          <w:rFonts w:ascii="Courier" w:hAnsi="Courier"/>
+          <w:i w:val="0"/>
+          <w:sz w:val="17"/>
+          <w:shd w:val="clear" w:color="auto" w:fill="auto"/>
         </w:rPr>
         <w:t>aes</w:t>
       </w:r>
@@ -1874,13 +1987,16 @@
       </w:r>
       <w:r>
         <w:br/>
-      </w:r>
-      <w:r>
         <w:t xml:space="preserve">    </w:t>
       </w:r>
       <w:r>
         <w:rPr>
           <w:rStyle w:val="AttributeTok"/>
+          <w:rFonts w:ascii="Courier" w:hAnsi="Courier"/>
+          <w:i w:val="0"/>
+          <w:color w:val="000000"/>
+          <w:sz w:val="17"/>
+          <w:shd w:val="clear" w:color="auto" w:fill="auto"/>
         </w:rPr>
         <w:t>x =</w:t>
       </w:r>
@@ -1889,13 +2005,16 @@
       </w:r>
       <w:r>
         <w:br/>
-      </w:r>
-      <w:r>
         <w:t xml:space="preserve">    </w:t>
       </w:r>
       <w:r>
         <w:rPr>
           <w:rStyle w:val="AttributeTok"/>
+          <w:rFonts w:ascii="Courier" w:hAnsi="Courier"/>
+          <w:i w:val="0"/>
+          <w:color w:val="000000"/>
+          <w:sz w:val="17"/>
+          <w:shd w:val="clear" w:color="auto" w:fill="auto"/>
         </w:rPr>
         <w:t>y =</w:t>
       </w:r>
@@ -1909,26 +2028,24 @@
       <w:proofErr w:type="spellEnd"/>
       <w:r>
         <w:br/>
-      </w:r>
-      <w:r>
         <w:t xml:space="preserve">  )</w:t>
       </w:r>
       <w:r>
         <w:br/>
-      </w:r>
-      <w:r>
         <w:t>) +</w:t>
       </w:r>
       <w:r>
         <w:br/>
-      </w:r>
-      <w:r>
         <w:t xml:space="preserve">  </w:t>
       </w:r>
       <w:proofErr w:type="spellStart"/>
       <w:r>
         <w:rPr>
           <w:rStyle w:val="FunctionTok"/>
+          <w:rFonts w:ascii="Courier" w:hAnsi="Courier"/>
+          <w:i w:val="0"/>
+          <w:sz w:val="17"/>
+          <w:shd w:val="clear" w:color="auto" w:fill="auto"/>
         </w:rPr>
         <w:t>geom_point</w:t>
       </w:r>
@@ -1938,14 +2055,16 @@
       </w:r>
       <w:r>
         <w:br/>
-      </w:r>
-      <w:r>
         <w:t xml:space="preserve">  </w:t>
       </w:r>
       <w:proofErr w:type="spellStart"/>
       <w:r>
         <w:rPr>
           <w:rStyle w:val="FunctionTok"/>
+          <w:rFonts w:ascii="Courier" w:hAnsi="Courier"/>
+          <w:i w:val="0"/>
+          <w:sz w:val="17"/>
+          <w:shd w:val="clear" w:color="auto" w:fill="auto"/>
         </w:rPr>
         <w:t>geom_line</w:t>
       </w:r>
@@ -1953,6 +2072,10 @@
       <w:r>
         <w:rPr>
           <w:rStyle w:val="NormalTok"/>
+          <w:rFonts w:ascii="Courier" w:hAnsi="Courier"/>
+          <w:i w:val="0"/>
+          <w:sz w:val="17"/>
+          <w:shd w:val="clear" w:color="auto" w:fill="auto"/>
         </w:rPr>
         <w:t>()</w:t>
       </w:r>
@@ -2052,14 +2175,28 @@
         <w:rPr>
           <w:rStyle w:val="Literal"/>
         </w:rPr>
-        <w:t>geom_col</w:t>
-      </w:r>
-      <w:proofErr w:type="spellEnd"/>
+        <w:t>geom_</w:t>
+      </w:r>
+      <w:proofErr w:type="gramStart"/>
       <w:r>
         <w:rPr>
           <w:rStyle w:val="Literal"/>
         </w:rPr>
-        <w:t>()</w:t>
+        <w:t>col</w:t>
+      </w:r>
+      <w:proofErr w:type="spellEnd"/>
+      <w:r>
+        <w:rPr>
+          <w:rStyle w:val="Literal"/>
+        </w:rPr>
+        <w:t>(</w:t>
+      </w:r>
+      <w:proofErr w:type="gramEnd"/>
+      <w:r>
+        <w:rPr>
+          <w:rStyle w:val="Literal"/>
+        </w:rPr>
+        <w:t>)</w:t>
       </w:r>
       <w:r>
         <w:t xml:space="preserve"> to create to a bar chart (note that the y axis range has been automatically updated now, going from 0 to 40 to account for the different </w:t>
@@ -2083,6 +2220,7 @@
         <w:pStyle w:val="Code"/>
       </w:pPr>
       <w:proofErr w:type="spellStart"/>
+      <w:proofErr w:type="gramStart"/>
       <w:r>
         <w:rPr>
           <w:rStyle w:val="FunctionTok"/>
@@ -2104,6 +2242,7 @@
         </w:rPr>
         <w:t>(</w:t>
       </w:r>
+      <w:proofErr w:type="gramEnd"/>
       <w:r>
         <w:br/>
       </w:r>
@@ -2481,6 +2620,7 @@
         <w:pStyle w:val="Code"/>
       </w:pPr>
       <w:proofErr w:type="spellStart"/>
+      <w:proofErr w:type="gramStart"/>
       <w:r>
         <w:rPr>
           <w:rStyle w:val="FunctionTok"/>
@@ -2491,6 +2631,7 @@
       <w:r>
         <w:t>(</w:t>
       </w:r>
+      <w:proofErr w:type="gramEnd"/>
       <w:r>
         <w:br/>
       </w:r>
@@ -2708,14 +2849,28 @@
         <w:rPr>
           <w:rStyle w:val="Literal"/>
         </w:rPr>
-        <w:t>scale_fill_viridis_c</w:t>
-      </w:r>
-      <w:proofErr w:type="spellEnd"/>
+        <w:t>scale_fill_viridis_</w:t>
+      </w:r>
+      <w:proofErr w:type="gramStart"/>
       <w:r>
         <w:rPr>
           <w:rStyle w:val="Literal"/>
         </w:rPr>
-        <w:t>()</w:t>
+        <w:t>c</w:t>
+      </w:r>
+      <w:proofErr w:type="spellEnd"/>
+      <w:r>
+        <w:rPr>
+          <w:rStyle w:val="Literal"/>
+        </w:rPr>
+        <w:t>(</w:t>
+      </w:r>
+      <w:proofErr w:type="gramEnd"/>
+      <w:r>
+        <w:rPr>
+          <w:rStyle w:val="Literal"/>
+        </w:rPr>
+        <w:t>)</w:t>
       </w:r>
       <w:r>
         <w:t xml:space="preserve"> function (the c at the end of the function name refers to the fact that the data is continuous). This function, just one of many functions that start with </w:t>
@@ -2746,6 +2901,7 @@
         <w:pStyle w:val="Code"/>
       </w:pPr>
       <w:proofErr w:type="spellStart"/>
+      <w:proofErr w:type="gramStart"/>
       <w:r>
         <w:rPr>
           <w:rStyle w:val="FunctionTok"/>
@@ -2756,6 +2912,7 @@
       <w:r>
         <w:t>(</w:t>
       </w:r>
+      <w:proofErr w:type="gramEnd"/>
       <w:r>
         <w:br/>
       </w:r>
@@ -2992,11 +3149,19 @@
       <w:r>
         <w:t xml:space="preserve">). Just as there are a number of </w:t>
       </w:r>
+      <w:proofErr w:type="gramStart"/>
       <w:r>
         <w:rPr>
           <w:rStyle w:val="Literal"/>
         </w:rPr>
-        <w:t>scale_</w:t>
+        <w:t>scale</w:t>
+      </w:r>
+      <w:proofErr w:type="gramEnd"/>
+      <w:r>
+        <w:rPr>
+          <w:rStyle w:val="Literal"/>
+        </w:rPr>
+        <w:t>_</w:t>
       </w:r>
       <w:r>
         <w:t xml:space="preserve"> functions, there are also a number of functions that start with </w:t>
@@ -3015,14 +3180,28 @@
         <w:rPr>
           <w:rStyle w:val="Literal"/>
         </w:rPr>
-        <w:t>theme_minimal</w:t>
-      </w:r>
-      <w:proofErr w:type="spellEnd"/>
+        <w:t>theme_</w:t>
+      </w:r>
+      <w:proofErr w:type="gramStart"/>
       <w:r>
         <w:rPr>
           <w:rStyle w:val="Literal"/>
         </w:rPr>
-        <w:t>()</w:t>
+        <w:t>minimal</w:t>
+      </w:r>
+      <w:proofErr w:type="spellEnd"/>
+      <w:r>
+        <w:rPr>
+          <w:rStyle w:val="Literal"/>
+        </w:rPr>
+        <w:t>(</w:t>
+      </w:r>
+      <w:proofErr w:type="gramEnd"/>
+      <w:r>
+        <w:rPr>
+          <w:rStyle w:val="Literal"/>
+        </w:rPr>
+        <w:t>)</w:t>
       </w:r>
       <w:r>
         <w:t xml:space="preserve">, which starts to declutter our plot in </w:t>
@@ -3044,6 +3223,7 @@
         <w:pStyle w:val="Code"/>
       </w:pPr>
       <w:proofErr w:type="spellStart"/>
+      <w:proofErr w:type="gramStart"/>
       <w:r>
         <w:rPr>
           <w:rStyle w:val="FunctionTok"/>
@@ -3054,6 +3234,7 @@
       <w:r>
         <w:t>(</w:t>
       </w:r>
+      <w:proofErr w:type="gramEnd"/>
       <w:r>
         <w:br/>
       </w:r>
@@ -3293,11 +3474,19 @@
       </w:r>
       <w:proofErr w:type="spellStart"/>
       <w:r>
-        <w:t>theme_minimal</w:t>
-      </w:r>
-      <w:proofErr w:type="spellEnd"/>
-      <w:r>
-        <w:t>() added</w:t>
+        <w:t>theme_</w:t>
+      </w:r>
+      <w:proofErr w:type="gramStart"/>
+      <w:r>
+        <w:t>minimal</w:t>
+      </w:r>
+      <w:proofErr w:type="spellEnd"/>
+      <w:r>
+        <w:t>(</w:t>
+      </w:r>
+      <w:proofErr w:type="gramEnd"/>
+      <w:r>
+        <w:t>) added</w:t>
       </w:r>
     </w:p>
     <w:p>
@@ -3815,7 +4004,15 @@
         <w:pStyle w:val="RunInPara"/>
       </w:pPr>
       <w:r>
-        <w:t>week number (i.e. first week is week 1)</w:t>
+        <w:t>week number (</w:t>
+      </w:r>
+      <w:proofErr w:type="gramStart"/>
+      <w:r>
+        <w:t>i.e.</w:t>
+      </w:r>
+      <w:proofErr w:type="gramEnd"/>
+      <w:r>
+        <w:t> first week is week 1)</w:t>
       </w:r>
     </w:p>
     <w:p>
@@ -4361,6 +4558,7 @@
         <w:t xml:space="preserve"> object for our plotting. In the </w:t>
       </w:r>
       <w:proofErr w:type="spellStart"/>
+      <w:proofErr w:type="gramStart"/>
       <w:r>
         <w:rPr>
           <w:rStyle w:val="Literal"/>
@@ -4372,7 +4570,14 @@
         <w:rPr>
           <w:rStyle w:val="Literal"/>
         </w:rPr>
-        <w:t>()</w:t>
+        <w:t>(</w:t>
+      </w:r>
+      <w:proofErr w:type="gramEnd"/>
+      <w:r>
+        <w:rPr>
+          <w:rStyle w:val="Literal"/>
+        </w:rPr>
+        <w:t>)</w:t>
       </w:r>
       <w:r>
         <w:t xml:space="preserve"> function, we tell R to put week on the x axis, percentage on the y axis, and use the category variable (i.e. drought level) for our fill color. We then use </w:t>
@@ -4382,14 +4587,28 @@
         <w:rPr>
           <w:rStyle w:val="Literal"/>
         </w:rPr>
-        <w:t>geom_col</w:t>
-      </w:r>
-      <w:proofErr w:type="spellEnd"/>
+        <w:t>geom_</w:t>
+      </w:r>
+      <w:proofErr w:type="gramStart"/>
       <w:r>
         <w:rPr>
           <w:rStyle w:val="Literal"/>
         </w:rPr>
-        <w:t>()</w:t>
+        <w:t>col</w:t>
+      </w:r>
+      <w:proofErr w:type="spellEnd"/>
+      <w:r>
+        <w:rPr>
+          <w:rStyle w:val="Literal"/>
+        </w:rPr>
+        <w:t>(</w:t>
+      </w:r>
+      <w:proofErr w:type="gramEnd"/>
+      <w:r>
+        <w:rPr>
+          <w:rStyle w:val="Literal"/>
+        </w:rPr>
+        <w:t>)</w:t>
       </w:r>
       <w:r>
         <w:t xml:space="preserve"> to create a bar chart where the fill color of each bar represents the percentage of the region in a single week that is at different drought levels. The colors don’t match the final version of the plot, but with this code we can start to see the outlines of Cédric and Georgios’s data viz in </w:t>
@@ -4411,6 +4630,7 @@
         <w:pStyle w:val="Code"/>
       </w:pPr>
       <w:proofErr w:type="spellStart"/>
+      <w:proofErr w:type="gramStart"/>
       <w:r>
         <w:rPr>
           <w:rStyle w:val="FunctionTok"/>
@@ -4432,6 +4652,7 @@
         </w:rPr>
         <w:t>(</w:t>
       </w:r>
+      <w:proofErr w:type="gramEnd"/>
       <w:r>
         <w:br/>
       </w:r>
@@ -4765,14 +4986,28 @@
         <w:rPr>
           <w:rStyle w:val="Literal"/>
         </w:rPr>
-        <w:t>scale_fill_viridis_d</w:t>
-      </w:r>
-      <w:proofErr w:type="spellEnd"/>
+        <w:t>scale_fill_viridis_</w:t>
+      </w:r>
+      <w:proofErr w:type="gramStart"/>
       <w:r>
         <w:rPr>
           <w:rStyle w:val="Literal"/>
         </w:rPr>
-        <w:t>()</w:t>
+        <w:t>d</w:t>
+      </w:r>
+      <w:proofErr w:type="spellEnd"/>
+      <w:r>
+        <w:rPr>
+          <w:rStyle w:val="Literal"/>
+        </w:rPr>
+        <w:t>(</w:t>
+      </w:r>
+      <w:proofErr w:type="gramEnd"/>
+      <w:r>
+        <w:rPr>
+          <w:rStyle w:val="Literal"/>
+        </w:rPr>
+        <w:t>)</w:t>
       </w:r>
       <w:r>
         <w:t xml:space="preserve"> function. The “d” here means the data that the fill scale is being applied to has discrete categories (D0, D1, D2, D3, D4, D5). They use the argument </w:t>
@@ -4791,14 +5026,28 @@
         <w:rPr>
           <w:rStyle w:val="Literal"/>
         </w:rPr>
-        <w:t>scale_fill_viridis_d</w:t>
-      </w:r>
-      <w:proofErr w:type="spellEnd"/>
+        <w:t>scale_fill_viridis_</w:t>
+      </w:r>
+      <w:proofErr w:type="gramStart"/>
       <w:r>
         <w:rPr>
           <w:rStyle w:val="Literal"/>
         </w:rPr>
-        <w:t>()</w:t>
+        <w:t>d</w:t>
+      </w:r>
+      <w:proofErr w:type="spellEnd"/>
+      <w:r>
+        <w:rPr>
+          <w:rStyle w:val="Literal"/>
+        </w:rPr>
+        <w:t>(</w:t>
+      </w:r>
+      <w:proofErr w:type="gramEnd"/>
+      <w:r>
+        <w:rPr>
+          <w:rStyle w:val="Literal"/>
+        </w:rPr>
+        <w:t>)</w:t>
       </w:r>
       <w:r>
         <w:t xml:space="preserve"> function has several other palettes). And they use the </w:t>
@@ -4829,6 +5078,7 @@
         <w:pStyle w:val="Code"/>
       </w:pPr>
       <w:proofErr w:type="spellStart"/>
+      <w:proofErr w:type="gramStart"/>
       <w:r>
         <w:rPr>
           <w:rStyle w:val="FunctionTok"/>
@@ -4850,6 +5100,7 @@
         </w:rPr>
         <w:t>(</w:t>
       </w:r>
+      <w:proofErr w:type="gramEnd"/>
       <w:r>
         <w:br/>
       </w:r>
@@ -5396,7 +5647,15 @@
         <w:t>guide = "none"</w:t>
       </w:r>
       <w:r>
-        <w:t xml:space="preserve">). They also move the axis lines themselves to the right side using </w:t>
+        <w:t xml:space="preserve">). They also move the axis lines themselves to the </w:t>
+      </w:r>
+      <w:proofErr w:type="gramStart"/>
+      <w:r>
+        <w:t>right side</w:t>
+      </w:r>
+      <w:proofErr w:type="gramEnd"/>
+      <w:r>
+        <w:t xml:space="preserve"> using </w:t>
       </w:r>
       <w:r>
         <w:rPr>
@@ -5424,6 +5683,7 @@
         <w:pStyle w:val="Code"/>
       </w:pPr>
       <w:proofErr w:type="spellStart"/>
+      <w:proofErr w:type="gramStart"/>
       <w:r>
         <w:rPr>
           <w:rStyle w:val="FunctionTok"/>
@@ -5445,6 +5705,7 @@
         </w:rPr>
         <w:t>(</w:t>
       </w:r>
+      <w:proofErr w:type="gramEnd"/>
       <w:r>
         <w:br/>
       </w:r>
@@ -5708,152 +5969,152 @@
           <w:sz w:val="17"/>
           <w:shd w:val="clear" w:color="auto" w:fill="auto"/>
         </w:rPr>
+        <w:t xml:space="preserve">  </w:t>
+      </w:r>
+      <w:proofErr w:type="spellStart"/>
+      <w:r>
+        <w:rPr>
+          <w:rStyle w:val="FunctionTok"/>
+          <w:rFonts w:ascii="Courier" w:hAnsi="Courier"/>
+          <w:i w:val="0"/>
+          <w:sz w:val="17"/>
+          <w:shd w:val="clear" w:color="auto" w:fill="auto"/>
+        </w:rPr>
+        <w:t>scale_fill_viridis_d</w:t>
+      </w:r>
+      <w:proofErr w:type="spellEnd"/>
+      <w:r>
+        <w:rPr>
+          <w:rStyle w:val="NormalTok"/>
+          <w:rFonts w:ascii="Courier" w:hAnsi="Courier"/>
+          <w:i w:val="0"/>
+          <w:sz w:val="17"/>
+          <w:shd w:val="clear" w:color="auto" w:fill="auto"/>
+        </w:rPr>
+        <w:t>(</w:t>
+      </w:r>
+      <w:r>
+        <w:br/>
+      </w:r>
+      <w:r>
+        <w:rPr>
+          <w:rStyle w:val="NormalTok"/>
+          <w:rFonts w:ascii="Courier" w:hAnsi="Courier"/>
+          <w:i w:val="0"/>
+          <w:sz w:val="17"/>
+          <w:shd w:val="clear" w:color="auto" w:fill="auto"/>
+        </w:rPr>
+        <w:t xml:space="preserve">    </w:t>
+      </w:r>
+      <w:r>
+        <w:rPr>
+          <w:rStyle w:val="AttributeTok"/>
+          <w:rFonts w:ascii="Courier" w:hAnsi="Courier"/>
+          <w:i w:val="0"/>
+          <w:color w:val="000000"/>
+          <w:sz w:val="17"/>
+          <w:shd w:val="clear" w:color="auto" w:fill="auto"/>
+        </w:rPr>
+        <w:t>option =</w:t>
+      </w:r>
+      <w:r>
+        <w:rPr>
+          <w:rStyle w:val="NormalTok"/>
+          <w:rFonts w:ascii="Courier" w:hAnsi="Courier"/>
+          <w:i w:val="0"/>
+          <w:sz w:val="17"/>
+          <w:shd w:val="clear" w:color="auto" w:fill="auto"/>
+        </w:rPr>
+        <w:t xml:space="preserve"> </w:t>
+      </w:r>
+      <w:r>
+        <w:rPr>
+          <w:rStyle w:val="StringTok"/>
+          <w:rFonts w:ascii="Courier" w:hAnsi="Courier"/>
+          <w:i w:val="0"/>
+          <w:color w:val="000000"/>
+          <w:sz w:val="17"/>
+          <w:shd w:val="clear" w:color="auto" w:fill="auto"/>
+        </w:rPr>
+        <w:t>"rocket"</w:t>
+      </w:r>
+      <w:r>
+        <w:rPr>
+          <w:rStyle w:val="NormalTok"/>
+          <w:rFonts w:ascii="Courier" w:hAnsi="Courier"/>
+          <w:i w:val="0"/>
+          <w:sz w:val="17"/>
+          <w:shd w:val="clear" w:color="auto" w:fill="auto"/>
+        </w:rPr>
+        <w:t>,</w:t>
+      </w:r>
+      <w:r>
+        <w:br/>
+      </w:r>
+      <w:r>
+        <w:rPr>
+          <w:rStyle w:val="NormalTok"/>
+          <w:rFonts w:ascii="Courier" w:hAnsi="Courier"/>
+          <w:i w:val="0"/>
+          <w:sz w:val="17"/>
+          <w:shd w:val="clear" w:color="auto" w:fill="auto"/>
+        </w:rPr>
+        <w:t xml:space="preserve">    </w:t>
+      </w:r>
+      <w:r>
+        <w:rPr>
+          <w:rStyle w:val="AttributeTok"/>
+          <w:rFonts w:ascii="Courier" w:hAnsi="Courier"/>
+          <w:i w:val="0"/>
+          <w:color w:val="000000"/>
+          <w:sz w:val="17"/>
+          <w:shd w:val="clear" w:color="auto" w:fill="auto"/>
+        </w:rPr>
+        <w:t>direction =</w:t>
+      </w:r>
+      <w:r>
+        <w:rPr>
+          <w:rStyle w:val="NormalTok"/>
+          <w:rFonts w:ascii="Courier" w:hAnsi="Courier"/>
+          <w:i w:val="0"/>
+          <w:sz w:val="17"/>
+          <w:shd w:val="clear" w:color="auto" w:fill="auto"/>
+        </w:rPr>
+        <w:t xml:space="preserve"> </w:t>
+      </w:r>
+      <w:r>
+        <w:rPr>
+          <w:rStyle w:val="SpecialCharTok"/>
+          <w:rFonts w:ascii="Courier" w:hAnsi="Courier"/>
+          <w:i w:val="0"/>
+          <w:sz w:val="17"/>
+          <w:shd w:val="clear" w:color="auto" w:fill="auto"/>
+        </w:rPr>
+        <w:t>-</w:t>
+      </w:r>
+      <w:r>
+        <w:rPr>
+          <w:rStyle w:val="DecValTok"/>
+          <w:rFonts w:ascii="Courier" w:hAnsi="Courier"/>
+          <w:i w:val="0"/>
+          <w:color w:val="000000"/>
+          <w:sz w:val="17"/>
+          <w:shd w:val="clear" w:color="auto" w:fill="auto"/>
+        </w:rPr>
+        <w:t>1</w:t>
+      </w:r>
+      <w:r>
+        <w:br/>
+      </w:r>
+      <w:r>
+        <w:rPr>
+          <w:rStyle w:val="NormalTok"/>
+          <w:rFonts w:ascii="Courier" w:hAnsi="Courier"/>
+          <w:i w:val="0"/>
+          <w:sz w:val="17"/>
+          <w:shd w:val="clear" w:color="auto" w:fill="auto"/>
+        </w:rPr>
         <w:lastRenderedPageBreak/>
-        <w:t xml:space="preserve">  </w:t>
-      </w:r>
-      <w:proofErr w:type="spellStart"/>
-      <w:r>
-        <w:rPr>
-          <w:rStyle w:val="FunctionTok"/>
-          <w:rFonts w:ascii="Courier" w:hAnsi="Courier"/>
-          <w:i w:val="0"/>
-          <w:sz w:val="17"/>
-          <w:shd w:val="clear" w:color="auto" w:fill="auto"/>
-        </w:rPr>
-        <w:t>scale_fill_viridis_d</w:t>
-      </w:r>
-      <w:proofErr w:type="spellEnd"/>
-      <w:r>
-        <w:rPr>
-          <w:rStyle w:val="NormalTok"/>
-          <w:rFonts w:ascii="Courier" w:hAnsi="Courier"/>
-          <w:i w:val="0"/>
-          <w:sz w:val="17"/>
-          <w:shd w:val="clear" w:color="auto" w:fill="auto"/>
-        </w:rPr>
-        <w:t>(</w:t>
-      </w:r>
-      <w:r>
-        <w:br/>
-      </w:r>
-      <w:r>
-        <w:rPr>
-          <w:rStyle w:val="NormalTok"/>
-          <w:rFonts w:ascii="Courier" w:hAnsi="Courier"/>
-          <w:i w:val="0"/>
-          <w:sz w:val="17"/>
-          <w:shd w:val="clear" w:color="auto" w:fill="auto"/>
-        </w:rPr>
-        <w:t xml:space="preserve">    </w:t>
-      </w:r>
-      <w:r>
-        <w:rPr>
-          <w:rStyle w:val="AttributeTok"/>
-          <w:rFonts w:ascii="Courier" w:hAnsi="Courier"/>
-          <w:i w:val="0"/>
-          <w:color w:val="000000"/>
-          <w:sz w:val="17"/>
-          <w:shd w:val="clear" w:color="auto" w:fill="auto"/>
-        </w:rPr>
-        <w:t>option =</w:t>
-      </w:r>
-      <w:r>
-        <w:rPr>
-          <w:rStyle w:val="NormalTok"/>
-          <w:rFonts w:ascii="Courier" w:hAnsi="Courier"/>
-          <w:i w:val="0"/>
-          <w:sz w:val="17"/>
-          <w:shd w:val="clear" w:color="auto" w:fill="auto"/>
-        </w:rPr>
-        <w:t xml:space="preserve"> </w:t>
-      </w:r>
-      <w:r>
-        <w:rPr>
-          <w:rStyle w:val="StringTok"/>
-          <w:rFonts w:ascii="Courier" w:hAnsi="Courier"/>
-          <w:i w:val="0"/>
-          <w:color w:val="000000"/>
-          <w:sz w:val="17"/>
-          <w:shd w:val="clear" w:color="auto" w:fill="auto"/>
-        </w:rPr>
-        <w:t>"rocket"</w:t>
-      </w:r>
-      <w:r>
-        <w:rPr>
-          <w:rStyle w:val="NormalTok"/>
-          <w:rFonts w:ascii="Courier" w:hAnsi="Courier"/>
-          <w:i w:val="0"/>
-          <w:sz w:val="17"/>
-          <w:shd w:val="clear" w:color="auto" w:fill="auto"/>
-        </w:rPr>
-        <w:t>,</w:t>
-      </w:r>
-      <w:r>
-        <w:br/>
-      </w:r>
-      <w:r>
-        <w:rPr>
-          <w:rStyle w:val="NormalTok"/>
-          <w:rFonts w:ascii="Courier" w:hAnsi="Courier"/>
-          <w:i w:val="0"/>
-          <w:sz w:val="17"/>
-          <w:shd w:val="clear" w:color="auto" w:fill="auto"/>
-        </w:rPr>
-        <w:t xml:space="preserve">    </w:t>
-      </w:r>
-      <w:r>
-        <w:rPr>
-          <w:rStyle w:val="AttributeTok"/>
-          <w:rFonts w:ascii="Courier" w:hAnsi="Courier"/>
-          <w:i w:val="0"/>
-          <w:color w:val="000000"/>
-          <w:sz w:val="17"/>
-          <w:shd w:val="clear" w:color="auto" w:fill="auto"/>
-        </w:rPr>
-        <w:t>direction =</w:t>
-      </w:r>
-      <w:r>
-        <w:rPr>
-          <w:rStyle w:val="NormalTok"/>
-          <w:rFonts w:ascii="Courier" w:hAnsi="Courier"/>
-          <w:i w:val="0"/>
-          <w:sz w:val="17"/>
-          <w:shd w:val="clear" w:color="auto" w:fill="auto"/>
-        </w:rPr>
-        <w:t xml:space="preserve"> </w:t>
-      </w:r>
-      <w:r>
-        <w:rPr>
-          <w:rStyle w:val="SpecialCharTok"/>
-          <w:rFonts w:ascii="Courier" w:hAnsi="Courier"/>
-          <w:i w:val="0"/>
-          <w:sz w:val="17"/>
-          <w:shd w:val="clear" w:color="auto" w:fill="auto"/>
-        </w:rPr>
-        <w:t>-</w:t>
-      </w:r>
-      <w:r>
-        <w:rPr>
-          <w:rStyle w:val="DecValTok"/>
-          <w:rFonts w:ascii="Courier" w:hAnsi="Courier"/>
-          <w:i w:val="0"/>
-          <w:color w:val="000000"/>
-          <w:sz w:val="17"/>
-          <w:shd w:val="clear" w:color="auto" w:fill="auto"/>
-        </w:rPr>
-        <w:t>1</w:t>
-      </w:r>
-      <w:r>
-        <w:br/>
-      </w:r>
-      <w:r>
-        <w:rPr>
-          <w:rStyle w:val="NormalTok"/>
-          <w:rFonts w:ascii="Courier" w:hAnsi="Courier"/>
-          <w:i w:val="0"/>
-          <w:sz w:val="17"/>
-          <w:shd w:val="clear" w:color="auto" w:fill="auto"/>
-        </w:rPr>
         <w:t xml:space="preserve">  ) </w:t>
       </w:r>
       <w:r>
@@ -6298,14 +6559,28 @@
         <w:rPr>
           <w:rStyle w:val="Literal"/>
         </w:rPr>
-        <w:t>facet_grid</w:t>
-      </w:r>
-      <w:proofErr w:type="spellEnd"/>
+        <w:t>facet_</w:t>
+      </w:r>
+      <w:proofErr w:type="gramStart"/>
       <w:r>
         <w:rPr>
           <w:rStyle w:val="Literal"/>
         </w:rPr>
-        <w:t>()</w:t>
+        <w:t>grid</w:t>
+      </w:r>
+      <w:proofErr w:type="spellEnd"/>
+      <w:r>
+        <w:rPr>
+          <w:rStyle w:val="Literal"/>
+        </w:rPr>
+        <w:t>(</w:t>
+      </w:r>
+      <w:proofErr w:type="gramEnd"/>
+      <w:r>
+        <w:rPr>
+          <w:rStyle w:val="Literal"/>
+        </w:rPr>
+        <w:t>)</w:t>
       </w:r>
       <w:r>
         <w:t xml:space="preserve"> function, we can select which variable to put in rows and which to put in columns of our facetted plot. Cédric and Georgios put </w:t>
@@ -6558,163 +6833,163 @@
           <w:sz w:val="17"/>
           <w:shd w:val="clear" w:color="auto" w:fill="auto"/>
         </w:rPr>
+        <w:t xml:space="preserve">                    </w:t>
+      </w:r>
+      <w:r>
+        <w:rPr>
+          <w:rStyle w:val="StringTok"/>
+          <w:rFonts w:ascii="Courier" w:hAnsi="Courier"/>
+          <w:i w:val="0"/>
+          <w:color w:val="000000"/>
+          <w:sz w:val="17"/>
+          <w:shd w:val="clear" w:color="auto" w:fill="auto"/>
+        </w:rPr>
+        <w:t>"Northern Plains"</w:t>
+      </w:r>
+      <w:r>
+        <w:rPr>
+          <w:rStyle w:val="NormalTok"/>
+          <w:rFonts w:ascii="Courier" w:hAnsi="Courier"/>
+          <w:i w:val="0"/>
+          <w:sz w:val="17"/>
+          <w:shd w:val="clear" w:color="auto" w:fill="auto"/>
+        </w:rPr>
+        <w:t xml:space="preserve">)) </w:t>
+      </w:r>
+      <w:r>
+        <w:rPr>
+          <w:rStyle w:val="SpecialCharTok"/>
+          <w:rFonts w:ascii="Courier" w:hAnsi="Courier"/>
+          <w:i w:val="0"/>
+          <w:sz w:val="17"/>
+          <w:shd w:val="clear" w:color="auto" w:fill="auto"/>
+        </w:rPr>
+        <w:t>%&gt;%</w:t>
+      </w:r>
+      <w:r>
+        <w:br/>
+      </w:r>
+      <w:r>
+        <w:rPr>
+          <w:rStyle w:val="NormalTok"/>
+          <w:rFonts w:ascii="Courier" w:hAnsi="Courier"/>
+          <w:i w:val="0"/>
+          <w:sz w:val="17"/>
+          <w:shd w:val="clear" w:color="auto" w:fill="auto"/>
+        </w:rPr>
+        <w:t xml:space="preserve">  </w:t>
+      </w:r>
+      <w:proofErr w:type="spellStart"/>
+      <w:r>
+        <w:rPr>
+          <w:rStyle w:val="FunctionTok"/>
+          <w:rFonts w:ascii="Courier" w:hAnsi="Courier"/>
+          <w:i w:val="0"/>
+          <w:sz w:val="17"/>
+          <w:shd w:val="clear" w:color="auto" w:fill="auto"/>
+        </w:rPr>
+        <w:t>ggplot</w:t>
+      </w:r>
+      <w:proofErr w:type="spellEnd"/>
+      <w:r>
+        <w:rPr>
+          <w:rStyle w:val="NormalTok"/>
+          <w:rFonts w:ascii="Courier" w:hAnsi="Courier"/>
+          <w:i w:val="0"/>
+          <w:sz w:val="17"/>
+          <w:shd w:val="clear" w:color="auto" w:fill="auto"/>
+        </w:rPr>
+        <w:t>(</w:t>
+      </w:r>
+      <w:proofErr w:type="spellStart"/>
+      <w:r>
+        <w:rPr>
+          <w:rStyle w:val="FunctionTok"/>
+          <w:rFonts w:ascii="Courier" w:hAnsi="Courier"/>
+          <w:i w:val="0"/>
+          <w:sz w:val="17"/>
+          <w:shd w:val="clear" w:color="auto" w:fill="auto"/>
+        </w:rPr>
+        <w:t>aes</w:t>
+      </w:r>
+      <w:proofErr w:type="spellEnd"/>
+      <w:r>
+        <w:rPr>
+          <w:rStyle w:val="NormalTok"/>
+          <w:rFonts w:ascii="Courier" w:hAnsi="Courier"/>
+          <w:i w:val="0"/>
+          <w:sz w:val="17"/>
+          <w:shd w:val="clear" w:color="auto" w:fill="auto"/>
+        </w:rPr>
+        <w:t>(</w:t>
+      </w:r>
+      <w:r>
+        <w:rPr>
+          <w:rStyle w:val="AttributeTok"/>
+          <w:rFonts w:ascii="Courier" w:hAnsi="Courier"/>
+          <w:i w:val="0"/>
+          <w:color w:val="000000"/>
+          <w:sz w:val="17"/>
+          <w:shd w:val="clear" w:color="auto" w:fill="auto"/>
+        </w:rPr>
+        <w:t>x =</w:t>
+      </w:r>
+      <w:r>
+        <w:rPr>
+          <w:rStyle w:val="NormalTok"/>
+          <w:rFonts w:ascii="Courier" w:hAnsi="Courier"/>
+          <w:i w:val="0"/>
+          <w:sz w:val="17"/>
+          <w:shd w:val="clear" w:color="auto" w:fill="auto"/>
+        </w:rPr>
+        <w:t xml:space="preserve"> week, </w:t>
+      </w:r>
+      <w:r>
+        <w:br/>
+      </w:r>
+      <w:r>
+        <w:rPr>
+          <w:rStyle w:val="NormalTok"/>
+          <w:rFonts w:ascii="Courier" w:hAnsi="Courier"/>
+          <w:i w:val="0"/>
+          <w:sz w:val="17"/>
+          <w:shd w:val="clear" w:color="auto" w:fill="auto"/>
+        </w:rPr>
+        <w:t xml:space="preserve">             </w:t>
+      </w:r>
+      <w:r>
+        <w:rPr>
+          <w:rStyle w:val="AttributeTok"/>
+          <w:rFonts w:ascii="Courier" w:hAnsi="Courier"/>
+          <w:i w:val="0"/>
+          <w:color w:val="000000"/>
+          <w:sz w:val="17"/>
+          <w:shd w:val="clear" w:color="auto" w:fill="auto"/>
+        </w:rPr>
+        <w:t>y =</w:t>
+      </w:r>
+      <w:r>
+        <w:rPr>
+          <w:rStyle w:val="NormalTok"/>
+          <w:rFonts w:ascii="Courier" w:hAnsi="Courier"/>
+          <w:i w:val="0"/>
+          <w:sz w:val="17"/>
+          <w:shd w:val="clear" w:color="auto" w:fill="auto"/>
+        </w:rPr>
+        <w:t xml:space="preserve"> percentage,</w:t>
+      </w:r>
+      <w:r>
+        <w:br/>
+      </w:r>
+      <w:r>
+        <w:rPr>
+          <w:rStyle w:val="NormalTok"/>
+          <w:rFonts w:ascii="Courier" w:hAnsi="Courier"/>
+          <w:i w:val="0"/>
+          <w:sz w:val="17"/>
+          <w:shd w:val="clear" w:color="auto" w:fill="auto"/>
+        </w:rPr>
         <w:lastRenderedPageBreak/>
-        <w:t xml:space="preserve">                    </w:t>
-      </w:r>
-      <w:r>
-        <w:rPr>
-          <w:rStyle w:val="StringTok"/>
-          <w:rFonts w:ascii="Courier" w:hAnsi="Courier"/>
-          <w:i w:val="0"/>
-          <w:color w:val="000000"/>
-          <w:sz w:val="17"/>
-          <w:shd w:val="clear" w:color="auto" w:fill="auto"/>
-        </w:rPr>
-        <w:t>"Northern Plains"</w:t>
-      </w:r>
-      <w:r>
-        <w:rPr>
-          <w:rStyle w:val="NormalTok"/>
-          <w:rFonts w:ascii="Courier" w:hAnsi="Courier"/>
-          <w:i w:val="0"/>
-          <w:sz w:val="17"/>
-          <w:shd w:val="clear" w:color="auto" w:fill="auto"/>
-        </w:rPr>
-        <w:t xml:space="preserve">)) </w:t>
-      </w:r>
-      <w:r>
-        <w:rPr>
-          <w:rStyle w:val="SpecialCharTok"/>
-          <w:rFonts w:ascii="Courier" w:hAnsi="Courier"/>
-          <w:i w:val="0"/>
-          <w:sz w:val="17"/>
-          <w:shd w:val="clear" w:color="auto" w:fill="auto"/>
-        </w:rPr>
-        <w:t>%&gt;%</w:t>
-      </w:r>
-      <w:r>
-        <w:br/>
-      </w:r>
-      <w:r>
-        <w:rPr>
-          <w:rStyle w:val="NormalTok"/>
-          <w:rFonts w:ascii="Courier" w:hAnsi="Courier"/>
-          <w:i w:val="0"/>
-          <w:sz w:val="17"/>
-          <w:shd w:val="clear" w:color="auto" w:fill="auto"/>
-        </w:rPr>
-        <w:t xml:space="preserve">  </w:t>
-      </w:r>
-      <w:proofErr w:type="spellStart"/>
-      <w:r>
-        <w:rPr>
-          <w:rStyle w:val="FunctionTok"/>
-          <w:rFonts w:ascii="Courier" w:hAnsi="Courier"/>
-          <w:i w:val="0"/>
-          <w:sz w:val="17"/>
-          <w:shd w:val="clear" w:color="auto" w:fill="auto"/>
-        </w:rPr>
-        <w:t>ggplot</w:t>
-      </w:r>
-      <w:proofErr w:type="spellEnd"/>
-      <w:r>
-        <w:rPr>
-          <w:rStyle w:val="NormalTok"/>
-          <w:rFonts w:ascii="Courier" w:hAnsi="Courier"/>
-          <w:i w:val="0"/>
-          <w:sz w:val="17"/>
-          <w:shd w:val="clear" w:color="auto" w:fill="auto"/>
-        </w:rPr>
-        <w:t>(</w:t>
-      </w:r>
-      <w:proofErr w:type="spellStart"/>
-      <w:r>
-        <w:rPr>
-          <w:rStyle w:val="FunctionTok"/>
-          <w:rFonts w:ascii="Courier" w:hAnsi="Courier"/>
-          <w:i w:val="0"/>
-          <w:sz w:val="17"/>
-          <w:shd w:val="clear" w:color="auto" w:fill="auto"/>
-        </w:rPr>
-        <w:t>aes</w:t>
-      </w:r>
-      <w:proofErr w:type="spellEnd"/>
-      <w:r>
-        <w:rPr>
-          <w:rStyle w:val="NormalTok"/>
-          <w:rFonts w:ascii="Courier" w:hAnsi="Courier"/>
-          <w:i w:val="0"/>
-          <w:sz w:val="17"/>
-          <w:shd w:val="clear" w:color="auto" w:fill="auto"/>
-        </w:rPr>
-        <w:t>(</w:t>
-      </w:r>
-      <w:r>
-        <w:rPr>
-          <w:rStyle w:val="AttributeTok"/>
-          <w:rFonts w:ascii="Courier" w:hAnsi="Courier"/>
-          <w:i w:val="0"/>
-          <w:color w:val="000000"/>
-          <w:sz w:val="17"/>
-          <w:shd w:val="clear" w:color="auto" w:fill="auto"/>
-        </w:rPr>
-        <w:t>x =</w:t>
-      </w:r>
-      <w:r>
-        <w:rPr>
-          <w:rStyle w:val="NormalTok"/>
-          <w:rFonts w:ascii="Courier" w:hAnsi="Courier"/>
-          <w:i w:val="0"/>
-          <w:sz w:val="17"/>
-          <w:shd w:val="clear" w:color="auto" w:fill="auto"/>
-        </w:rPr>
-        <w:t xml:space="preserve"> week, </w:t>
-      </w:r>
-      <w:r>
-        <w:br/>
-      </w:r>
-      <w:r>
-        <w:rPr>
-          <w:rStyle w:val="NormalTok"/>
-          <w:rFonts w:ascii="Courier" w:hAnsi="Courier"/>
-          <w:i w:val="0"/>
-          <w:sz w:val="17"/>
-          <w:shd w:val="clear" w:color="auto" w:fill="auto"/>
-        </w:rPr>
-        <w:t xml:space="preserve">             </w:t>
-      </w:r>
-      <w:r>
-        <w:rPr>
-          <w:rStyle w:val="AttributeTok"/>
-          <w:rFonts w:ascii="Courier" w:hAnsi="Courier"/>
-          <w:i w:val="0"/>
-          <w:color w:val="000000"/>
-          <w:sz w:val="17"/>
-          <w:shd w:val="clear" w:color="auto" w:fill="auto"/>
-        </w:rPr>
-        <w:t>y =</w:t>
-      </w:r>
-      <w:r>
-        <w:rPr>
-          <w:rStyle w:val="NormalTok"/>
-          <w:rFonts w:ascii="Courier" w:hAnsi="Courier"/>
-          <w:i w:val="0"/>
-          <w:sz w:val="17"/>
-          <w:shd w:val="clear" w:color="auto" w:fill="auto"/>
-        </w:rPr>
-        <w:t xml:space="preserve"> percentage,</w:t>
-      </w:r>
-      <w:r>
-        <w:br/>
-      </w:r>
-      <w:r>
-        <w:rPr>
-          <w:rStyle w:val="NormalTok"/>
-          <w:rFonts w:ascii="Courier" w:hAnsi="Courier"/>
-          <w:i w:val="0"/>
-          <w:sz w:val="17"/>
-          <w:shd w:val="clear" w:color="auto" w:fill="auto"/>
-        </w:rPr>
         <w:t xml:space="preserve">             </w:t>
       </w:r>
       <w:r>
@@ -7594,14 +7869,28 @@
         <w:rPr>
           <w:rStyle w:val="Literal"/>
         </w:rPr>
-        <w:t>theme_light</w:t>
-      </w:r>
-      <w:proofErr w:type="spellEnd"/>
+        <w:t>theme_</w:t>
+      </w:r>
+      <w:proofErr w:type="gramStart"/>
       <w:r>
         <w:rPr>
           <w:rStyle w:val="Literal"/>
         </w:rPr>
-        <w:t>()</w:t>
+        <w:t>light</w:t>
+      </w:r>
+      <w:proofErr w:type="spellEnd"/>
+      <w:r>
+        <w:rPr>
+          <w:rStyle w:val="Literal"/>
+        </w:rPr>
+        <w:t>(</w:t>
+      </w:r>
+      <w:proofErr w:type="gramEnd"/>
+      <w:r>
+        <w:rPr>
+          <w:rStyle w:val="Literal"/>
+        </w:rPr>
+        <w:t>)</w:t>
       </w:r>
       <w:r>
         <w:t>, which removes the default gray background and changes the font to Roboto.</w:t>
@@ -8204,11 +8493,19 @@
       </w:r>
       <w:proofErr w:type="spellStart"/>
       <w:r>
-        <w:t>theme_light</w:t>
-      </w:r>
-      <w:proofErr w:type="spellEnd"/>
-      <w:r>
-        <w:t>() added</w:t>
+        <w:t>theme_</w:t>
+      </w:r>
+      <w:proofErr w:type="gramStart"/>
+      <w:r>
+        <w:t>light</w:t>
+      </w:r>
+      <w:proofErr w:type="spellEnd"/>
+      <w:r>
+        <w:t>(</w:t>
+      </w:r>
+      <w:proofErr w:type="gramEnd"/>
+      <w:r>
+        <w:t>) added</w:t>
       </w:r>
     </w:p>
     <w:p>
@@ -8221,23 +8518,45 @@
           <w:rStyle w:val="Literal"/>
         </w:rPr>
         <w:lastRenderedPageBreak/>
-        <w:t>theme_light</w:t>
-      </w:r>
-      <w:proofErr w:type="spellEnd"/>
+        <w:t>theme_</w:t>
+      </w:r>
+      <w:proofErr w:type="gramStart"/>
       <w:r>
         <w:rPr>
           <w:rStyle w:val="Literal"/>
         </w:rPr>
-        <w:t>()</w:t>
+        <w:t>light</w:t>
+      </w:r>
+      <w:proofErr w:type="spellEnd"/>
+      <w:r>
+        <w:rPr>
+          <w:rStyle w:val="Literal"/>
+        </w:rPr>
+        <w:t>(</w:t>
+      </w:r>
+      <w:proofErr w:type="gramEnd"/>
+      <w:r>
+        <w:rPr>
+          <w:rStyle w:val="Literal"/>
+        </w:rPr>
+        <w:t>)</w:t>
       </w:r>
       <w:r>
         <w:t xml:space="preserve"> is what’s known as a “complete theme.” So-called complete themes change the overall look-and-feel of a plot. But Cédric and Georgios don’t stop with applying a complete theme. From there, they use the </w:t>
       </w:r>
+      <w:proofErr w:type="gramStart"/>
       <w:r>
         <w:rPr>
           <w:rStyle w:val="Literal"/>
         </w:rPr>
-        <w:t>theme()</w:t>
+        <w:t>theme(</w:t>
+      </w:r>
+      <w:proofErr w:type="gramEnd"/>
+      <w:r>
+        <w:rPr>
+          <w:rStyle w:val="Literal"/>
+        </w:rPr>
+        <w:t>)</w:t>
       </w:r>
       <w:r>
         <w:t xml:space="preserve"> function to make additional tweaks to what </w:t>
@@ -10295,11 +10614,19 @@
         <w:lastRenderedPageBreak/>
         <w:t xml:space="preserve">The code in the </w:t>
       </w:r>
+      <w:proofErr w:type="gramStart"/>
       <w:r>
         <w:rPr>
           <w:rStyle w:val="Literal"/>
         </w:rPr>
-        <w:t>theme()</w:t>
+        <w:t>theme(</w:t>
+      </w:r>
+      <w:proofErr w:type="gramEnd"/>
+      <w:r>
+        <w:rPr>
+          <w:rStyle w:val="Literal"/>
+        </w:rPr>
+        <w:t>)</w:t>
       </w:r>
       <w:r>
         <w:t xml:space="preserve"> function does many different things, but let’s take a look at a few of the most important:</w:t>
@@ -10310,6 +10637,7 @@
         <w:pStyle w:val="Body"/>
       </w:pPr>
       <w:proofErr w:type="spellStart"/>
+      <w:proofErr w:type="gramStart"/>
       <w:r>
         <w:rPr>
           <w:rStyle w:val="Literal"/>
@@ -10317,6 +10645,7 @@
         <w:t>legend.position</w:t>
       </w:r>
       <w:proofErr w:type="spellEnd"/>
+      <w:proofErr w:type="gramEnd"/>
       <w:r>
         <w:rPr>
           <w:rStyle w:val="Literal"/>
@@ -10336,9 +10665,17 @@
         <w:rPr>
           <w:rStyle w:val="Literal"/>
         </w:rPr>
-        <w:t>strip.text.y.left</w:t>
-      </w:r>
-      <w:proofErr w:type="spellEnd"/>
+        <w:t>strip.text.</w:t>
+      </w:r>
+      <w:proofErr w:type="gramStart"/>
+      <w:r>
+        <w:rPr>
+          <w:rStyle w:val="Literal"/>
+        </w:rPr>
+        <w:t>y.left</w:t>
+      </w:r>
+      <w:proofErr w:type="spellEnd"/>
+      <w:proofErr w:type="gramEnd"/>
       <w:r>
         <w:rPr>
           <w:rStyle w:val="Literal"/>
@@ -10472,6 +10809,7 @@
         <w:pStyle w:val="Code"/>
       </w:pPr>
       <w:proofErr w:type="spellStart"/>
+      <w:proofErr w:type="gramStart"/>
       <w:r>
         <w:rPr>
           <w:rStyle w:val="NormalTok"/>
@@ -10481,7 +10819,18 @@
           <w:shd w:val="clear" w:color="auto" w:fill="auto"/>
         </w:rPr>
         <w:lastRenderedPageBreak/>
-        <w:t>axis.line.x</w:t>
+        <w:t>axis.line</w:t>
+      </w:r>
+      <w:proofErr w:type="gramEnd"/>
+      <w:r>
+        <w:rPr>
+          <w:rStyle w:val="NormalTok"/>
+          <w:rFonts w:ascii="Courier" w:hAnsi="Courier"/>
+          <w:i w:val="0"/>
+          <w:sz w:val="17"/>
+          <w:shd w:val="clear" w:color="auto" w:fill="auto"/>
+        </w:rPr>
+        <w:t>.x</w:t>
       </w:r>
       <w:proofErr w:type="spellEnd"/>
       <w:r>
@@ -10955,11 +11304,19 @@
         <w:pStyle w:val="Body"/>
       </w:pPr>
       <w:proofErr w:type="spellStart"/>
+      <w:proofErr w:type="gramStart"/>
       <w:r>
         <w:rPr>
           <w:rStyle w:val="Literal"/>
         </w:rPr>
-        <w:t>panel.grid.minor</w:t>
+        <w:t>panel.grid</w:t>
+      </w:r>
+      <w:proofErr w:type="gramEnd"/>
+      <w:r>
+        <w:rPr>
+          <w:rStyle w:val="Literal"/>
+        </w:rPr>
+        <w:t>.minor</w:t>
       </w:r>
       <w:proofErr w:type="spellEnd"/>
       <w:r>
@@ -11030,6 +11387,7 @@
         <w:pStyle w:val="Code"/>
       </w:pPr>
       <w:proofErr w:type="spellStart"/>
+      <w:proofErr w:type="gramStart"/>
       <w:r>
         <w:rPr>
           <w:rStyle w:val="NormalTok"/>
@@ -11041,6 +11399,7 @@
         <w:t>panel.background</w:t>
       </w:r>
       <w:proofErr w:type="spellEnd"/>
+      <w:proofErr w:type="gramEnd"/>
       <w:r>
         <w:rPr>
           <w:rStyle w:val="NormalTok"/>
@@ -11545,14 +11904,28 @@
         <w:rPr>
           <w:rStyle w:val="Literal"/>
         </w:rPr>
-        <w:t>geom_rect</w:t>
-      </w:r>
-      <w:proofErr w:type="spellEnd"/>
+        <w:t>geom_</w:t>
+      </w:r>
+      <w:proofErr w:type="gramStart"/>
       <w:r>
         <w:rPr>
           <w:rStyle w:val="Literal"/>
         </w:rPr>
-        <w:t>()</w:t>
+        <w:t>rect</w:t>
+      </w:r>
+      <w:proofErr w:type="spellEnd"/>
+      <w:r>
+        <w:rPr>
+          <w:rStyle w:val="Literal"/>
+        </w:rPr>
+        <w:t>(</w:t>
+      </w:r>
+      <w:proofErr w:type="gramEnd"/>
+      <w:r>
+        <w:rPr>
+          <w:rStyle w:val="Literal"/>
+        </w:rPr>
+        <w:t>)</w:t>
       </w:r>
       <w:r>
         <w:t xml:space="preserve">. Here, they set some additional aesthetic properties specific to </w:t>
@@ -11562,14 +11935,28 @@
         <w:rPr>
           <w:rStyle w:val="Literal"/>
         </w:rPr>
-        <w:t>geom_rect</w:t>
-      </w:r>
-      <w:proofErr w:type="spellEnd"/>
+        <w:t>geom_</w:t>
+      </w:r>
+      <w:proofErr w:type="gramStart"/>
       <w:r>
         <w:rPr>
           <w:rStyle w:val="Literal"/>
         </w:rPr>
-        <w:t>()</w:t>
+        <w:t>rect</w:t>
+      </w:r>
+      <w:proofErr w:type="spellEnd"/>
+      <w:r>
+        <w:rPr>
+          <w:rStyle w:val="Literal"/>
+        </w:rPr>
+        <w:t>(</w:t>
+      </w:r>
+      <w:proofErr w:type="gramEnd"/>
+      <w:r>
+        <w:rPr>
+          <w:rStyle w:val="Literal"/>
+        </w:rPr>
+        <w:t>)</w:t>
       </w:r>
       <w:r>
         <w:t xml:space="preserve"> (</w:t>
@@ -11638,7 +12025,18 @@
           <w:sz w:val="17"/>
           <w:shd w:val="clear" w:color="auto" w:fill="auto"/>
         </w:rPr>
-        <w:t>geom_rect</w:t>
+        <w:t>geom_</w:t>
+      </w:r>
+      <w:proofErr w:type="gramStart"/>
+      <w:r>
+        <w:rPr>
+          <w:rStyle w:val="FunctionTok"/>
+          <w:rFonts w:ascii="Courier" w:hAnsi="Courier"/>
+          <w:i w:val="0"/>
+          <w:sz w:val="17"/>
+          <w:shd w:val="clear" w:color="auto" w:fill="auto"/>
+        </w:rPr>
+        <w:t>rect</w:t>
       </w:r>
       <w:proofErr w:type="spellEnd"/>
       <w:r>
@@ -11651,6 +12049,7 @@
         </w:rPr>
         <w:t>(</w:t>
       </w:r>
+      <w:proofErr w:type="gramEnd"/>
       <w:r>
         <w:br/>
       </w:r>
@@ -12262,14 +12661,28 @@
         <w:rPr>
           <w:rStyle w:val="Literal"/>
         </w:rPr>
-        <w:t>scale_fill_viridis_d</w:t>
-      </w:r>
-      <w:proofErr w:type="spellEnd"/>
+        <w:t>scale_fill_viridis_</w:t>
+      </w:r>
+      <w:proofErr w:type="gramStart"/>
       <w:r>
         <w:rPr>
           <w:rStyle w:val="Literal"/>
         </w:rPr>
-        <w:t>()</w:t>
+        <w:t>d</w:t>
+      </w:r>
+      <w:proofErr w:type="spellEnd"/>
+      <w:r>
+        <w:rPr>
+          <w:rStyle w:val="Literal"/>
+        </w:rPr>
+        <w:t>(</w:t>
+      </w:r>
+      <w:proofErr w:type="gramEnd"/>
+      <w:r>
+        <w:rPr>
+          <w:rStyle w:val="Literal"/>
+        </w:rPr>
+        <w:t>)</w:t>
       </w:r>
       <w:r>
         <w:t xml:space="preserve"> function. A more complete version is as follows. The </w:t>
@@ -12312,7 +12725,18 @@
           <w:sz w:val="17"/>
           <w:shd w:val="clear" w:color="auto" w:fill="auto"/>
         </w:rPr>
-        <w:t>scale_fill_viridis_d</w:t>
+        <w:t>scale_fill_viridis_</w:t>
+      </w:r>
+      <w:proofErr w:type="gramStart"/>
+      <w:r>
+        <w:rPr>
+          <w:rStyle w:val="FunctionTok"/>
+          <w:rFonts w:ascii="Courier" w:hAnsi="Courier"/>
+          <w:i w:val="0"/>
+          <w:sz w:val="17"/>
+          <w:shd w:val="clear" w:color="auto" w:fill="auto"/>
+        </w:rPr>
+        <w:t>d</w:t>
       </w:r>
       <w:proofErr w:type="spellEnd"/>
       <w:r>
@@ -12325,6 +12749,7 @@
         </w:rPr>
         <w:t>(</w:t>
       </w:r>
+      <w:proofErr w:type="gramEnd"/>
       <w:r>
         <w:br/>
       </w:r>
@@ -19419,14 +19844,28 @@
         <w:rPr>
           <w:rStyle w:val="Literal"/>
         </w:rPr>
-        <w:t>theme_light</w:t>
-      </w:r>
-      <w:proofErr w:type="spellEnd"/>
+        <w:t>theme_</w:t>
+      </w:r>
+      <w:proofErr w:type="gramStart"/>
       <w:r>
         <w:rPr>
           <w:rStyle w:val="Literal"/>
         </w:rPr>
-        <w:t>()</w:t>
+        <w:t>light</w:t>
+      </w:r>
+      <w:proofErr w:type="spellEnd"/>
+      <w:r>
+        <w:rPr>
+          <w:rStyle w:val="Literal"/>
+        </w:rPr>
+        <w:t>(</w:t>
+      </w:r>
+      <w:proofErr w:type="gramEnd"/>
+      <w:r>
+        <w:rPr>
+          <w:rStyle w:val="Literal"/>
+        </w:rPr>
+        <w:t>)</w:t>
       </w:r>
       <w:r>
         <w:t xml:space="preserve"> and the </w:t>
@@ -19461,14 +19900,28 @@
         <w:rPr>
           <w:rStyle w:val="Literal"/>
         </w:rPr>
-        <w:t>scale_fill_viridis_d</w:t>
-      </w:r>
-      <w:proofErr w:type="spellEnd"/>
+        <w:t>scale_fill_viridis_</w:t>
+      </w:r>
+      <w:proofErr w:type="gramStart"/>
       <w:r>
         <w:rPr>
           <w:rStyle w:val="Literal"/>
         </w:rPr>
-        <w:t>()</w:t>
+        <w:t>d</w:t>
+      </w:r>
+      <w:proofErr w:type="spellEnd"/>
+      <w:r>
+        <w:rPr>
+          <w:rStyle w:val="Literal"/>
+        </w:rPr>
+        <w:t>(</w:t>
+      </w:r>
+      <w:proofErr w:type="gramEnd"/>
+      <w:r>
+        <w:rPr>
+          <w:rStyle w:val="Literal"/>
+        </w:rPr>
+        <w:t>)</w:t>
       </w:r>
       <w:r>
         <w:t xml:space="preserve"> allowed them to create a color scheme that shows differences between groups well, is both colorblind-friendly, and shows up well when printed in grayscale.</w:t>
@@ -19493,14 +19946,28 @@
         <w:rPr>
           <w:rStyle w:val="Literal"/>
         </w:rPr>
-        <w:t>facet_grid</w:t>
-      </w:r>
-      <w:proofErr w:type="spellEnd"/>
+        <w:t>facet_</w:t>
+      </w:r>
+      <w:proofErr w:type="gramStart"/>
       <w:r>
         <w:rPr>
           <w:rStyle w:val="Literal"/>
         </w:rPr>
-        <w:t>()</w:t>
+        <w:t>grid</w:t>
+      </w:r>
+      <w:proofErr w:type="spellEnd"/>
+      <w:r>
+        <w:rPr>
+          <w:rStyle w:val="Literal"/>
+        </w:rPr>
+        <w:t>(</w:t>
+      </w:r>
+      <w:proofErr w:type="gramEnd"/>
+      <w:r>
+        <w:rPr>
+          <w:rStyle w:val="Literal"/>
+        </w:rPr>
+        <w:t>)</w:t>
       </w:r>
       <w:r>
         <w:t xml:space="preserve"> function, Cédric and Georgios created over 100 small multiples that are automatically combined into a single plot.</w:t>
@@ -21798,7 +22265,7 @@
   <w:style w:type="paragraph" w:default="1" w:styleId="Normal">
     <w:name w:val="Normal"/>
     <w:qFormat/>
-    <w:rsid w:val="004C26EE"/>
+    <w:rsid w:val="008E2F53"/>
     <w:pPr>
       <w:spacing w:after="200" w:line="276" w:lineRule="auto"/>
     </w:pPr>
@@ -21840,7 +22307,7 @@
     <w:uiPriority w:val="9"/>
     <w:unhideWhenUsed/>
     <w:qFormat/>
-    <w:rsid w:val="004C26EE"/>
+    <w:rsid w:val="008E2F53"/>
     <w:pPr>
       <w:keepNext/>
       <w:keepLines/>
@@ -21868,7 +22335,7 @@
     <w:uiPriority w:val="9"/>
     <w:unhideWhenUsed/>
     <w:qFormat/>
-    <w:rsid w:val="004C26EE"/>
+    <w:rsid w:val="008E2F53"/>
     <w:pPr>
       <w:keepNext/>
       <w:keepLines/>
@@ -21894,7 +22361,7 @@
     <w:uiPriority w:val="9"/>
     <w:unhideWhenUsed/>
     <w:qFormat/>
-    <w:rsid w:val="004C26EE"/>
+    <w:rsid w:val="008E2F53"/>
     <w:pPr>
       <w:keepNext/>
       <w:keepLines/>
@@ -21922,7 +22389,7 @@
     <w:uiPriority w:val="9"/>
     <w:unhideWhenUsed/>
     <w:qFormat/>
-    <w:rsid w:val="004C26EE"/>
+    <w:rsid w:val="008E2F53"/>
     <w:pPr>
       <w:keepNext/>
       <w:keepLines/>
@@ -21946,7 +22413,7 @@
     <w:uiPriority w:val="9"/>
     <w:unhideWhenUsed/>
     <w:qFormat/>
-    <w:rsid w:val="004C26EE"/>
+    <w:rsid w:val="008E2F53"/>
     <w:pPr>
       <w:keepNext/>
       <w:keepLines/>
@@ -21972,7 +22439,7 @@
     <w:uiPriority w:val="9"/>
     <w:unhideWhenUsed/>
     <w:qFormat/>
-    <w:rsid w:val="004C26EE"/>
+    <w:rsid w:val="008E2F53"/>
     <w:pPr>
       <w:keepNext/>
       <w:keepLines/>
@@ -21998,7 +22465,7 @@
     <w:uiPriority w:val="9"/>
     <w:unhideWhenUsed/>
     <w:qFormat/>
-    <w:rsid w:val="004C26EE"/>
+    <w:rsid w:val="008E2F53"/>
     <w:pPr>
       <w:keepNext/>
       <w:keepLines/>
@@ -22024,7 +22491,7 @@
     <w:uiPriority w:val="9"/>
     <w:unhideWhenUsed/>
     <w:qFormat/>
-    <w:rsid w:val="004C26EE"/>
+    <w:rsid w:val="008E2F53"/>
     <w:pPr>
       <w:keepNext/>
       <w:keepLines/>
@@ -22047,8 +22514,9 @@
   <w:style w:type="character" w:default="1" w:styleId="DefaultParagraphFont">
     <w:name w:val="Default Paragraph Font"/>
     <w:uiPriority w:val="1"/>
+    <w:semiHidden/>
     <w:unhideWhenUsed/>
-    <w:rsid w:val="004C26EE"/>
+    <w:rsid w:val="008E2F53"/>
   </w:style>
   <w:style w:type="table" w:default="1" w:styleId="TableNormal">
     <w:name w:val="Normal Table"/>
@@ -22070,7 +22538,7 @@
     <w:uiPriority w:val="99"/>
     <w:semiHidden/>
     <w:unhideWhenUsed/>
-    <w:rsid w:val="004C26EE"/>
+    <w:rsid w:val="008E2F53"/>
   </w:style>
   <w:style w:type="character" w:customStyle="1" w:styleId="Heading1Char">
     <w:name w:val="Heading 1 Char"/>
@@ -22092,7 +22560,7 @@
     <w:basedOn w:val="DefaultParagraphFont"/>
     <w:link w:val="Heading2"/>
     <w:uiPriority w:val="9"/>
-    <w:rsid w:val="004C26EE"/>
+    <w:rsid w:val="008E2F53"/>
     <w:rPr>
       <w:rFonts w:asciiTheme="majorHAnsi" w:eastAsiaTheme="majorEastAsia" w:hAnsiTheme="majorHAnsi" w:cstheme="majorBidi"/>
       <w:b/>
@@ -22108,7 +22576,7 @@
     <w:basedOn w:val="DefaultParagraphFont"/>
     <w:link w:val="Heading3"/>
     <w:uiPriority w:val="9"/>
-    <w:rsid w:val="004C26EE"/>
+    <w:rsid w:val="008E2F53"/>
     <w:rPr>
       <w:rFonts w:asciiTheme="majorHAnsi" w:eastAsiaTheme="majorEastAsia" w:hAnsiTheme="majorHAnsi" w:cstheme="majorBidi"/>
       <w:b/>
@@ -22124,7 +22592,7 @@
     <w:basedOn w:val="DefaultParagraphFont"/>
     <w:link w:val="Heading4"/>
     <w:uiPriority w:val="9"/>
-    <w:rsid w:val="004C26EE"/>
+    <w:rsid w:val="008E2F53"/>
     <w:rPr>
       <w:rFonts w:asciiTheme="majorHAnsi" w:eastAsiaTheme="majorEastAsia" w:hAnsiTheme="majorHAnsi" w:cstheme="majorBidi"/>
       <w:b/>
@@ -22142,7 +22610,7 @@
     <w:basedOn w:val="DefaultParagraphFont"/>
     <w:link w:val="Heading5"/>
     <w:uiPriority w:val="9"/>
-    <w:rsid w:val="004C26EE"/>
+    <w:rsid w:val="008E2F53"/>
     <w:rPr>
       <w:rFonts w:asciiTheme="majorHAnsi" w:eastAsiaTheme="majorEastAsia" w:hAnsiTheme="majorHAnsi" w:cstheme="majorBidi"/>
       <w:color w:val="1F3763" w:themeColor="accent1" w:themeShade="7F"/>
@@ -22156,7 +22624,7 @@
     <w:basedOn w:val="DefaultParagraphFont"/>
     <w:link w:val="Heading6"/>
     <w:uiPriority w:val="9"/>
-    <w:rsid w:val="004C26EE"/>
+    <w:rsid w:val="008E2F53"/>
     <w:rPr>
       <w:rFonts w:asciiTheme="majorHAnsi" w:eastAsiaTheme="majorEastAsia" w:hAnsiTheme="majorHAnsi" w:cstheme="majorBidi"/>
       <w:i/>
@@ -22172,7 +22640,7 @@
     <w:basedOn w:val="DefaultParagraphFont"/>
     <w:link w:val="Heading7"/>
     <w:uiPriority w:val="9"/>
-    <w:rsid w:val="004C26EE"/>
+    <w:rsid w:val="008E2F53"/>
     <w:rPr>
       <w:rFonts w:asciiTheme="majorHAnsi" w:eastAsiaTheme="majorEastAsia" w:hAnsiTheme="majorHAnsi" w:cstheme="majorBidi"/>
       <w:i/>
@@ -22188,7 +22656,7 @@
     <w:basedOn w:val="DefaultParagraphFont"/>
     <w:link w:val="Heading8"/>
     <w:uiPriority w:val="9"/>
-    <w:rsid w:val="004C26EE"/>
+    <w:rsid w:val="008E2F53"/>
     <w:rPr>
       <w:rFonts w:asciiTheme="majorHAnsi" w:eastAsiaTheme="majorEastAsia" w:hAnsiTheme="majorHAnsi" w:cstheme="majorBidi"/>
       <w:color w:val="404040" w:themeColor="text1" w:themeTint="BF"/>
@@ -22202,7 +22670,7 @@
     <w:basedOn w:val="DefaultParagraphFont"/>
     <w:link w:val="Heading9"/>
     <w:uiPriority w:val="9"/>
-    <w:rsid w:val="004C26EE"/>
+    <w:rsid w:val="008E2F53"/>
     <w:rPr>
       <w:rFonts w:asciiTheme="majorHAnsi" w:eastAsiaTheme="majorEastAsia" w:hAnsiTheme="majorHAnsi" w:cstheme="majorBidi"/>
       <w:i/>
@@ -22951,7 +23419,7 @@
   </w:style>
   <w:style w:type="paragraph" w:customStyle="1" w:styleId="NoParagraphStyle">
     <w:name w:val="[No Paragraph Style]"/>
-    <w:rsid w:val="004C26EE"/>
+    <w:rsid w:val="008E2F53"/>
     <w:pPr>
       <w:widowControl w:val="0"/>
       <w:autoSpaceDE w:val="0"/>
@@ -22969,7 +23437,7 @@
   <w:style w:type="paragraph" w:customStyle="1" w:styleId="IndexBody">
     <w:name w:val="IndexBody"/>
     <w:qFormat/>
-    <w:rsid w:val="004C26EE"/>
+    <w:rsid w:val="008E2F53"/>
     <w:pPr>
       <w:spacing w:line="220" w:lineRule="atLeast"/>
     </w:pPr>
@@ -22985,7 +23453,7 @@
     <w:name w:val="BoldItalic"/>
     <w:uiPriority w:val="1"/>
     <w:qFormat/>
-    <w:rsid w:val="004C26EE"/>
+    <w:rsid w:val="008E2F53"/>
     <w:rPr>
       <w:rFonts w:cs="NewBaskervilleEF-Bold"/>
       <w:b/>
@@ -23003,7 +23471,7 @@
   <w:style w:type="paragraph" w:customStyle="1" w:styleId="BodyCustom">
     <w:name w:val="BodyCustom"/>
     <w:qFormat/>
-    <w:rsid w:val="004C26EE"/>
+    <w:rsid w:val="008E2F53"/>
     <w:pPr>
       <w:widowControl w:val="0"/>
       <w:autoSpaceDE w:val="0"/>
@@ -23024,7 +23492,7 @@
   <w:style w:type="paragraph" w:customStyle="1" w:styleId="IndexHead">
     <w:name w:val="IndexHead"/>
     <w:qFormat/>
-    <w:rsid w:val="004C26EE"/>
+    <w:rsid w:val="008E2F53"/>
     <w:pPr>
       <w:spacing w:before="320" w:after="80"/>
     </w:pPr>
@@ -23039,7 +23507,7 @@
   <w:style w:type="paragraph" w:customStyle="1" w:styleId="IndexLevel1">
     <w:name w:val="IndexLevel1"/>
     <w:qFormat/>
-    <w:rsid w:val="004C26EE"/>
+    <w:rsid w:val="008E2F53"/>
     <w:pPr>
       <w:spacing w:line="220" w:lineRule="atLeast"/>
     </w:pPr>
@@ -23055,7 +23523,7 @@
     <w:name w:val="CodeListingCaption"/>
     <w:next w:val="Code"/>
     <w:qFormat/>
-    <w:rsid w:val="004C26EE"/>
+    <w:rsid w:val="008E2F53"/>
     <w:pPr>
       <w:numPr>
         <w:ilvl w:val="6"/>
@@ -23074,7 +23542,7 @@
   <w:style w:type="paragraph" w:customStyle="1" w:styleId="Code">
     <w:name w:val="Code"/>
     <w:qFormat/>
-    <w:rsid w:val="004C26EE"/>
+    <w:rsid w:val="008E2F53"/>
     <w:pPr>
       <w:pBdr>
         <w:left w:val="single" w:sz="4" w:space="14" w:color="auto"/>
@@ -23096,7 +23564,7 @@
   <w:style w:type="paragraph" w:customStyle="1" w:styleId="Epigraph">
     <w:name w:val="Epigraph"/>
     <w:qFormat/>
-    <w:rsid w:val="004C26EE"/>
+    <w:rsid w:val="008E2F53"/>
     <w:pPr>
       <w:keepLines/>
       <w:widowControl w:val="0"/>
@@ -23123,7 +23591,7 @@
     <w:name w:val="Literal"/>
     <w:uiPriority w:val="1"/>
     <w:qFormat/>
-    <w:rsid w:val="004C26EE"/>
+    <w:rsid w:val="008E2F53"/>
     <w:rPr>
       <w:rFonts w:ascii="Courier" w:hAnsi="Courier" w:cs="TheSansMonoCondensed-Plain"/>
       <w:color w:val="3366FF"/>
@@ -23138,7 +23606,7 @@
   <w:style w:type="paragraph" w:customStyle="1" w:styleId="ProductionDirective">
     <w:name w:val="ProductionDirective"/>
     <w:qFormat/>
-    <w:rsid w:val="004C26EE"/>
+    <w:rsid w:val="008E2F53"/>
     <w:pPr>
       <w:keepLines/>
       <w:widowControl w:val="0"/>
@@ -23163,7 +23631,7 @@
     <w:name w:val="LiteralBold"/>
     <w:uiPriority w:val="1"/>
     <w:qFormat/>
-    <w:rsid w:val="004C26EE"/>
+    <w:rsid w:val="008E2F53"/>
     <w:rPr>
       <w:rFonts w:ascii="Courier" w:hAnsi="Courier" w:cs="TheSansMonoCondensed-Bold"/>
       <w:b/>
@@ -23183,7 +23651,7 @@
     <w:name w:val="LiteralItalic"/>
     <w:uiPriority w:val="1"/>
     <w:qFormat/>
-    <w:rsid w:val="004C26EE"/>
+    <w:rsid w:val="008E2F53"/>
     <w:rPr>
       <w:rFonts w:ascii="Courier" w:hAnsi="Courier" w:cs="TheSansMonoCondensed-Italic"/>
       <w:i/>
@@ -23203,7 +23671,7 @@
     <w:name w:val="LiteralBoldItalic"/>
     <w:uiPriority w:val="1"/>
     <w:qFormat/>
-    <w:rsid w:val="004C26EE"/>
+    <w:rsid w:val="008E2F53"/>
     <w:rPr>
       <w:rFonts w:ascii="Courier" w:hAnsi="Courier" w:cs="TheSansMonoCondensed-Bold"/>
       <w:b w:val="0"/>
@@ -23223,7 +23691,7 @@
     <w:name w:val="CodeLabel"/>
     <w:next w:val="Code"/>
     <w:qFormat/>
-    <w:rsid w:val="004C26EE"/>
+    <w:rsid w:val="008E2F53"/>
     <w:pPr>
       <w:widowControl w:val="0"/>
       <w:suppressAutoHyphens/>
@@ -23247,7 +23715,7 @@
   <w:style w:type="numbering" w:customStyle="1" w:styleId="ChapterNumbering">
     <w:name w:val="ChapterNumbering"/>
     <w:uiPriority w:val="99"/>
-    <w:rsid w:val="004C26EE"/>
+    <w:rsid w:val="008E2F53"/>
     <w:pPr>
       <w:numPr>
         <w:numId w:val="14"/>
@@ -23257,7 +23725,7 @@
   <w:style w:type="paragraph" w:customStyle="1" w:styleId="HeadA">
     <w:name w:val="HeadA"/>
     <w:qFormat/>
-    <w:rsid w:val="004C26EE"/>
+    <w:rsid w:val="008E2F53"/>
     <w:pPr>
       <w:keepNext/>
       <w:keepLines/>
@@ -23286,7 +23754,7 @@
     <w:name w:val="Blockquote"/>
     <w:next w:val="Normal"/>
     <w:qFormat/>
-    <w:rsid w:val="004C26EE"/>
+    <w:rsid w:val="008E2F53"/>
     <w:pPr>
       <w:widowControl w:val="0"/>
       <w:autoSpaceDE w:val="0"/>
@@ -23307,7 +23775,7 @@
   <w:style w:type="paragraph" w:customStyle="1" w:styleId="CodeWide">
     <w:name w:val="CodeWide"/>
     <w:qFormat/>
-    <w:rsid w:val="004C26EE"/>
+    <w:rsid w:val="008E2F53"/>
     <w:pPr>
       <w:widowControl w:val="0"/>
       <w:pBdr>
@@ -23333,7 +23801,7 @@
     <w:name w:val="CaptionLine"/>
     <w:next w:val="Body"/>
     <w:qFormat/>
-    <w:rsid w:val="004C26EE"/>
+    <w:rsid w:val="008E2F53"/>
     <w:pPr>
       <w:numPr>
         <w:ilvl w:val="4"/>
@@ -23353,7 +23821,7 @@
     <w:name w:val="Regular"/>
     <w:uiPriority w:val="1"/>
     <w:qFormat/>
-    <w:rsid w:val="004C26EE"/>
+    <w:rsid w:val="008E2F53"/>
     <w:rPr>
       <w:rFonts w:cs="FuturaPT-Book"/>
       <w:b w:val="0"/>
@@ -23372,7 +23840,7 @@
     <w:name w:val="NoteHead"/>
     <w:uiPriority w:val="1"/>
     <w:qFormat/>
-    <w:rsid w:val="004C26EE"/>
+    <w:rsid w:val="008E2F53"/>
     <w:rPr>
       <w:rFonts w:ascii="DogmaOT-Bold" w:hAnsi="DogmaOT-Bold" w:cs="DogmaOT-Bold"/>
       <w:b/>
@@ -23391,7 +23859,7 @@
   <w:style w:type="paragraph" w:customStyle="1" w:styleId="TableHeader">
     <w:name w:val="TableHeader"/>
     <w:qFormat/>
-    <w:rsid w:val="004C26EE"/>
+    <w:rsid w:val="008E2F53"/>
     <w:pPr>
       <w:keepLines/>
       <w:widowControl w:val="0"/>
@@ -23415,7 +23883,7 @@
   <w:style w:type="paragraph" w:customStyle="1" w:styleId="TableBody">
     <w:name w:val="TableBody"/>
     <w:qFormat/>
-    <w:rsid w:val="004C26EE"/>
+    <w:rsid w:val="008E2F53"/>
     <w:pPr>
       <w:keepLines/>
       <w:widowControl w:val="0"/>
@@ -23436,7 +23904,7 @@
   <w:style w:type="paragraph" w:customStyle="1" w:styleId="IndexLevel2">
     <w:name w:val="IndexLevel2"/>
     <w:qFormat/>
-    <w:rsid w:val="004C26EE"/>
+    <w:rsid w:val="008E2F53"/>
     <w:pPr>
       <w:spacing w:line="220" w:lineRule="atLeast"/>
       <w:ind w:left="360"/>
@@ -23452,7 +23920,7 @@
   <w:style w:type="paragraph" w:customStyle="1" w:styleId="IndexLevel3">
     <w:name w:val="IndexLevel3"/>
     <w:qFormat/>
-    <w:rsid w:val="004C26EE"/>
+    <w:rsid w:val="008E2F53"/>
     <w:pPr>
       <w:spacing w:line="220" w:lineRule="atLeast"/>
       <w:ind w:left="720"/>
@@ -23468,7 +23936,7 @@
   <w:style w:type="paragraph" w:customStyle="1" w:styleId="IndexTitle">
     <w:name w:val="IndexTitle"/>
     <w:qFormat/>
-    <w:rsid w:val="004C26EE"/>
+    <w:rsid w:val="008E2F53"/>
     <w:pPr>
       <w:spacing w:before="600" w:after="960" w:line="360" w:lineRule="atLeast"/>
       <w:jc w:val="center"/>
@@ -23487,7 +23955,7 @@
   <w:style w:type="paragraph" w:customStyle="1" w:styleId="ChapterIntro">
     <w:name w:val="ChapterIntro"/>
     <w:qFormat/>
-    <w:rsid w:val="004C26EE"/>
+    <w:rsid w:val="008E2F53"/>
     <w:pPr>
       <w:spacing w:after="60" w:line="360" w:lineRule="atLeast"/>
       <w:ind w:left="1440"/>
@@ -23506,7 +23974,7 @@
     <w:name w:val="BoxCaption"/>
     <w:next w:val="BoxBody"/>
     <w:qFormat/>
-    <w:rsid w:val="004C26EE"/>
+    <w:rsid w:val="008E2F53"/>
     <w:pPr>
       <w:spacing w:line="180" w:lineRule="atLeast"/>
     </w:pPr>
@@ -23523,7 +23991,7 @@
   <w:style w:type="paragraph" w:customStyle="1" w:styleId="BoxBody">
     <w:name w:val="BoxBody"/>
     <w:qFormat/>
-    <w:rsid w:val="004C26EE"/>
+    <w:rsid w:val="008E2F53"/>
     <w:pPr>
       <w:widowControl w:val="0"/>
       <w:pBdr>
@@ -23548,7 +24016,7 @@
   <w:style w:type="paragraph" w:customStyle="1" w:styleId="BoxBodyFirst">
     <w:name w:val="BoxBodyFirst"/>
     <w:qFormat/>
-    <w:rsid w:val="004C26EE"/>
+    <w:rsid w:val="008E2F53"/>
     <w:pPr>
       <w:widowControl w:val="0"/>
       <w:pBdr>
@@ -23571,7 +24039,7 @@
   <w:style w:type="paragraph" w:customStyle="1" w:styleId="ChapterTitle">
     <w:name w:val="ChapterTitle"/>
     <w:qFormat/>
-    <w:rsid w:val="004C26EE"/>
+    <w:rsid w:val="008E2F53"/>
     <w:pPr>
       <w:keepLines/>
       <w:suppressAutoHyphens/>
@@ -23595,7 +24063,7 @@
   <w:style w:type="paragraph" w:customStyle="1" w:styleId="BoxListBullet">
     <w:name w:val="BoxListBullet"/>
     <w:qFormat/>
-    <w:rsid w:val="004C26EE"/>
+    <w:rsid w:val="008E2F53"/>
     <w:pPr>
       <w:widowControl w:val="0"/>
       <w:numPr>
@@ -23622,7 +24090,7 @@
   <w:style w:type="paragraph" w:customStyle="1" w:styleId="BoxCode">
     <w:name w:val="BoxCode"/>
     <w:qFormat/>
-    <w:rsid w:val="004C26EE"/>
+    <w:rsid w:val="008E2F53"/>
     <w:pPr>
       <w:widowControl w:val="0"/>
       <w:pBdr>
@@ -23647,7 +24115,7 @@
   <w:style w:type="paragraph" w:customStyle="1" w:styleId="BoxListBody">
     <w:name w:val="BoxListBody"/>
     <w:qFormat/>
-    <w:rsid w:val="004C26EE"/>
+    <w:rsid w:val="008E2F53"/>
     <w:pPr>
       <w:widowControl w:val="0"/>
       <w:pBdr>
@@ -23671,7 +24139,7 @@
   <w:style w:type="paragraph" w:customStyle="1" w:styleId="BoxListHead">
     <w:name w:val="BoxListHead"/>
     <w:qFormat/>
-    <w:rsid w:val="004C26EE"/>
+    <w:rsid w:val="008E2F53"/>
     <w:pPr>
       <w:keepNext/>
       <w:keepLines/>
@@ -23699,7 +24167,7 @@
     <w:name w:val="KeyCaps"/>
     <w:uiPriority w:val="1"/>
     <w:qFormat/>
-    <w:rsid w:val="004C26EE"/>
+    <w:rsid w:val="008E2F53"/>
     <w:rPr>
       <w:rFonts w:cs="NewBaskervilleStd-Roman"/>
       <w:caps w:val="0"/>
@@ -23716,7 +24184,7 @@
     <w:name w:val="wingdings"/>
     <w:uiPriority w:val="1"/>
     <w:qFormat/>
-    <w:rsid w:val="004C26EE"/>
+    <w:rsid w:val="008E2F53"/>
     <w:rPr>
       <w:rFonts w:ascii="Wingdings2" w:hAnsi="Wingdings2" w:cs="Wingdings2"/>
       <w:color w:val="000000"/>
@@ -23730,7 +24198,7 @@
   <w:style w:type="paragraph" w:customStyle="1" w:styleId="ListBody">
     <w:name w:val="ListBody"/>
     <w:qFormat/>
-    <w:rsid w:val="004C26EE"/>
+    <w:rsid w:val="008E2F53"/>
     <w:pPr>
       <w:widowControl w:val="0"/>
       <w:autoSpaceDE w:val="0"/>
@@ -23752,7 +24220,7 @@
     <w:name w:val="LinkURL"/>
     <w:uiPriority w:val="1"/>
     <w:qFormat/>
-    <w:rsid w:val="004C26EE"/>
+    <w:rsid w:val="008E2F53"/>
     <w:rPr>
       <w:rFonts w:cs="NewBaskervilleStd-Italic"/>
       <w:i/>
@@ -23768,7 +24236,7 @@
   <w:style w:type="paragraph" w:customStyle="1" w:styleId="Note">
     <w:name w:val="Note"/>
     <w:qFormat/>
-    <w:rsid w:val="004C26EE"/>
+    <w:rsid w:val="008E2F53"/>
     <w:pPr>
       <w:widowControl w:val="0"/>
       <w:autoSpaceDE w:val="0"/>
@@ -23790,7 +24258,7 @@
   <w:style w:type="character" w:customStyle="1" w:styleId="bulletcharacter">
     <w:name w:val="bullet_character"/>
     <w:uiPriority w:val="99"/>
-    <w:rsid w:val="004C26EE"/>
+    <w:rsid w:val="008E2F53"/>
     <w:rPr>
       <w:rFonts w:ascii="Symbol" w:hAnsi="Symbol" w:cs="Symbol"/>
       <w:color w:val="000000"/>
@@ -23800,7 +24268,7 @@
     <w:name w:val="Superscript"/>
     <w:uiPriority w:val="1"/>
     <w:qFormat/>
-    <w:rsid w:val="004C26EE"/>
+    <w:rsid w:val="008E2F53"/>
     <w:rPr>
       <w:color w:val="3366FF"/>
       <w:vertAlign w:val="superscript"/>
@@ -23810,7 +24278,7 @@
     <w:name w:val="SuperscriptItalic"/>
     <w:uiPriority w:val="1"/>
     <w:qFormat/>
-    <w:rsid w:val="004C26EE"/>
+    <w:rsid w:val="008E2F53"/>
     <w:rPr>
       <w:i/>
       <w:color w:val="3366FF"/>
@@ -23821,7 +24289,7 @@
     <w:name w:val="Subscript"/>
     <w:uiPriority w:val="1"/>
     <w:qFormat/>
-    <w:rsid w:val="004C26EE"/>
+    <w:rsid w:val="008E2F53"/>
     <w:rPr>
       <w:color w:val="3366FF"/>
       <w:vertAlign w:val="subscript"/>
@@ -23831,7 +24299,7 @@
     <w:name w:val="SubscriptItalic"/>
     <w:uiPriority w:val="1"/>
     <w:qFormat/>
-    <w:rsid w:val="004C26EE"/>
+    <w:rsid w:val="008E2F53"/>
     <w:rPr>
       <w:i/>
       <w:color w:val="3366FF"/>
@@ -23842,7 +24310,7 @@
     <w:name w:val="Symbol"/>
     <w:uiPriority w:val="1"/>
     <w:qFormat/>
-    <w:rsid w:val="004C26EE"/>
+    <w:rsid w:val="008E2F53"/>
     <w:rPr>
       <w:rFonts w:ascii="Symbol" w:hAnsi="Symbol"/>
     </w:rPr>
@@ -23851,7 +24319,7 @@
     <w:name w:val="Italic"/>
     <w:uiPriority w:val="1"/>
     <w:qFormat/>
-    <w:rsid w:val="004C26EE"/>
+    <w:rsid w:val="008E2F53"/>
     <w:rPr>
       <w:rFonts w:cs="NewBaskervilleStd-Italic"/>
       <w:i/>
@@ -23867,7 +24335,7 @@
   <w:style w:type="paragraph" w:customStyle="1" w:styleId="ListBullet">
     <w:name w:val="ListBullet"/>
     <w:qFormat/>
-    <w:rsid w:val="004C26EE"/>
+    <w:rsid w:val="008E2F53"/>
     <w:pPr>
       <w:widowControl w:val="0"/>
       <w:numPr>
@@ -23894,7 +24362,7 @@
   <w:style w:type="paragraph" w:customStyle="1" w:styleId="ListCode">
     <w:name w:val="ListCode"/>
     <w:qFormat/>
-    <w:rsid w:val="004C26EE"/>
+    <w:rsid w:val="008E2F53"/>
     <w:pPr>
       <w:widowControl w:val="0"/>
       <w:pBdr>
@@ -23920,7 +24388,7 @@
   <w:style w:type="paragraph" w:customStyle="1" w:styleId="ListHead">
     <w:name w:val="ListHead"/>
     <w:qFormat/>
-    <w:rsid w:val="004C26EE"/>
+    <w:rsid w:val="008E2F53"/>
     <w:pPr>
       <w:keepNext/>
       <w:keepLines/>
@@ -23946,7 +24414,7 @@
   <w:style w:type="paragraph" w:customStyle="1" w:styleId="ListNumber">
     <w:name w:val="ListNumber"/>
     <w:qFormat/>
-    <w:rsid w:val="004C26EE"/>
+    <w:rsid w:val="008E2F53"/>
     <w:pPr>
       <w:widowControl w:val="0"/>
       <w:numPr>
@@ -23973,7 +24441,7 @@
   <w:style w:type="paragraph" w:customStyle="1" w:styleId="ListNumberSub">
     <w:name w:val="ListNumberSub"/>
     <w:qFormat/>
-    <w:rsid w:val="004C26EE"/>
+    <w:rsid w:val="008E2F53"/>
     <w:pPr>
       <w:widowControl w:val="0"/>
       <w:numPr>
@@ -23999,7 +24467,7 @@
   <w:style w:type="paragraph" w:customStyle="1" w:styleId="GraphicSlug">
     <w:name w:val="GraphicSlug"/>
     <w:qFormat/>
-    <w:rsid w:val="004C26EE"/>
+    <w:rsid w:val="008E2F53"/>
     <w:pPr>
       <w:keepLines/>
       <w:widowControl w:val="0"/>
@@ -24024,7 +24492,7 @@
     <w:name w:val="AltText"/>
     <w:uiPriority w:val="1"/>
     <w:qFormat/>
-    <w:rsid w:val="004C26EE"/>
+    <w:rsid w:val="008E2F53"/>
     <w:rPr>
       <w:color w:val="008000"/>
     </w:rPr>
@@ -24032,7 +24500,7 @@
   <w:style w:type="paragraph" w:customStyle="1" w:styleId="PartNumber">
     <w:name w:val="PartNumber"/>
     <w:qFormat/>
-    <w:rsid w:val="004C26EE"/>
+    <w:rsid w:val="008E2F53"/>
     <w:pPr>
       <w:widowControl w:val="0"/>
       <w:suppressAutoHyphens/>
@@ -24057,7 +24525,7 @@
   <w:style w:type="paragraph" w:customStyle="1" w:styleId="PartTitle">
     <w:name w:val="PartTitle"/>
     <w:qFormat/>
-    <w:rsid w:val="004C26EE"/>
+    <w:rsid w:val="008E2F53"/>
     <w:pPr>
       <w:keepLines/>
       <w:widowControl w:val="0"/>
@@ -24085,7 +24553,7 @@
   <w:style w:type="paragraph" w:customStyle="1" w:styleId="PartIntro">
     <w:name w:val="PartIntro"/>
     <w:qFormat/>
-    <w:rsid w:val="004C26EE"/>
+    <w:rsid w:val="008E2F53"/>
     <w:pPr>
       <w:widowControl w:val="0"/>
       <w:autoSpaceDE w:val="0"/>
@@ -24107,7 +24575,7 @@
   <w:style w:type="paragraph" w:customStyle="1" w:styleId="PartList">
     <w:name w:val="PartList"/>
     <w:qFormat/>
-    <w:rsid w:val="004C26EE"/>
+    <w:rsid w:val="008E2F53"/>
     <w:pPr>
       <w:widowControl w:val="0"/>
       <w:tabs>
@@ -24131,7 +24599,7 @@
   <w:style w:type="paragraph" w:customStyle="1" w:styleId="ChapterIntroList">
     <w:name w:val="ChapterIntroList"/>
     <w:qFormat/>
-    <w:rsid w:val="004C26EE"/>
+    <w:rsid w:val="008E2F53"/>
     <w:pPr>
       <w:widowControl w:val="0"/>
       <w:tabs>
@@ -24154,7 +24622,7 @@
   </w:style>
   <w:style w:type="paragraph" w:customStyle="1" w:styleId="ChapterSubtitle">
     <w:name w:val="ChapterSubtitle"/>
-    <w:rsid w:val="004C26EE"/>
+    <w:rsid w:val="008E2F53"/>
     <w:pPr>
       <w:keepLines/>
       <w:widowControl w:val="0"/>
@@ -24181,7 +24649,7 @@
   <w:style w:type="paragraph" w:customStyle="1" w:styleId="BodyContinued">
     <w:name w:val="BodyContinued"/>
     <w:qFormat/>
-    <w:rsid w:val="004C26EE"/>
+    <w:rsid w:val="008E2F53"/>
     <w:pPr>
       <w:widowControl w:val="0"/>
       <w:autoSpaceDE w:val="0"/>
@@ -24202,7 +24670,7 @@
   <w:style w:type="paragraph" w:customStyle="1" w:styleId="BoxHeadA">
     <w:name w:val="BoxHeadA"/>
     <w:qFormat/>
-    <w:rsid w:val="004C26EE"/>
+    <w:rsid w:val="008E2F53"/>
     <w:pPr>
       <w:keepNext/>
       <w:keepLines/>
@@ -24233,7 +24701,7 @@
     <w:name w:val="BoxHeadB"/>
     <w:basedOn w:val="BoxHeadA"/>
     <w:qFormat/>
-    <w:rsid w:val="004C26EE"/>
+    <w:rsid w:val="008E2F53"/>
     <w:pPr>
       <w:spacing w:before="120"/>
     </w:pPr>
@@ -24246,7 +24714,7 @@
   <w:style w:type="paragraph" w:customStyle="1" w:styleId="BoxBodyContinued">
     <w:name w:val="BoxBodyContinued"/>
     <w:qFormat/>
-    <w:rsid w:val="004C26EE"/>
+    <w:rsid w:val="008E2F53"/>
     <w:pPr>
       <w:widowControl w:val="0"/>
       <w:pBdr>
@@ -24269,7 +24737,7 @@
   <w:style w:type="character" w:customStyle="1" w:styleId="Bold">
     <w:name w:val="Bold"/>
     <w:uiPriority w:val="1"/>
-    <w:rsid w:val="004C26EE"/>
+    <w:rsid w:val="008E2F53"/>
     <w:rPr>
       <w:b/>
       <w:bCs/>
@@ -24278,7 +24746,7 @@
   </w:style>
   <w:style w:type="paragraph" w:customStyle="1" w:styleId="RunInHead">
     <w:name w:val="RunInHead"/>
-    <w:rsid w:val="004C26EE"/>
+    <w:rsid w:val="008E2F53"/>
     <w:pPr>
       <w:widowControl w:val="0"/>
       <w:autoSpaceDE w:val="0"/>
@@ -24300,7 +24768,7 @@
   <w:style w:type="paragraph" w:customStyle="1" w:styleId="RunInPara">
     <w:name w:val="RunInPara"/>
     <w:qFormat/>
-    <w:rsid w:val="004C26EE"/>
+    <w:rsid w:val="008E2F53"/>
     <w:pPr>
       <w:widowControl w:val="0"/>
       <w:autoSpaceDE w:val="0"/>
@@ -24320,7 +24788,7 @@
   </w:style>
   <w:style w:type="paragraph" w:customStyle="1" w:styleId="BoxRunInHead">
     <w:name w:val="BoxRunInHead"/>
-    <w:rsid w:val="004C26EE"/>
+    <w:rsid w:val="008E2F53"/>
     <w:pPr>
       <w:widowControl w:val="0"/>
       <w:pBdr>
@@ -24344,7 +24812,7 @@
   <w:style w:type="paragraph" w:customStyle="1" w:styleId="BoxRunInPara">
     <w:name w:val="BoxRunInPara"/>
     <w:qFormat/>
-    <w:rsid w:val="004C26EE"/>
+    <w:rsid w:val="008E2F53"/>
     <w:pPr>
       <w:widowControl w:val="0"/>
       <w:pBdr>
@@ -24367,7 +24835,7 @@
   <w:style w:type="paragraph" w:customStyle="1" w:styleId="BoxExtractPara">
     <w:name w:val="BoxExtractPara"/>
     <w:qFormat/>
-    <w:rsid w:val="004C26EE"/>
+    <w:rsid w:val="008E2F53"/>
     <w:pPr>
       <w:widowControl w:val="0"/>
       <w:pBdr>
@@ -24392,7 +24860,7 @@
     <w:name w:val="GraphicInline"/>
     <w:uiPriority w:val="1"/>
     <w:qFormat/>
-    <w:rsid w:val="004C26EE"/>
+    <w:rsid w:val="008E2F53"/>
     <w:rPr>
       <w:color w:val="3366FF"/>
       <w:bdr w:val="none" w:sz="0" w:space="0" w:color="auto"/>
@@ -24403,7 +24871,7 @@
     <w:name w:val="KeyTerm"/>
     <w:uiPriority w:val="1"/>
     <w:qFormat/>
-    <w:rsid w:val="004C26EE"/>
+    <w:rsid w:val="008E2F53"/>
     <w:rPr>
       <w:i/>
       <w:color w:val="3366FF"/>
@@ -24415,7 +24883,7 @@
     <w:name w:val="DigitalOnly"/>
     <w:uiPriority w:val="1"/>
     <w:qFormat/>
-    <w:rsid w:val="004C26EE"/>
+    <w:rsid w:val="008E2F53"/>
     <w:rPr>
       <w:color w:val="3366FF"/>
       <w:bdr w:val="single" w:sz="4" w:space="0" w:color="3366FF"/>
@@ -24425,7 +24893,7 @@
     <w:name w:val="PrintOnly"/>
     <w:uiPriority w:val="1"/>
     <w:qFormat/>
-    <w:rsid w:val="004C26EE"/>
+    <w:rsid w:val="008E2F53"/>
     <w:rPr>
       <w:color w:val="3366FF"/>
       <w:bdr w:val="single" w:sz="4" w:space="0" w:color="FF0000"/>
@@ -24436,7 +24904,7 @@
     <w:basedOn w:val="LinkURL"/>
     <w:uiPriority w:val="1"/>
     <w:qFormat/>
-    <w:rsid w:val="004C26EE"/>
+    <w:rsid w:val="008E2F53"/>
     <w:rPr>
       <w:rFonts w:cs="NewBaskervilleStd-Italic"/>
       <w:b w:val="0"/>
@@ -24456,7 +24924,7 @@
     <w:basedOn w:val="LinkEmail"/>
     <w:uiPriority w:val="1"/>
     <w:qFormat/>
-    <w:rsid w:val="004C26EE"/>
+    <w:rsid w:val="008E2F53"/>
     <w:rPr>
       <w:rFonts w:cs="NewBaskervilleStd-Italic"/>
       <w:b w:val="0"/>
@@ -24475,7 +24943,7 @@
     <w:name w:val="Highlight"/>
     <w:uiPriority w:val="1"/>
     <w:qFormat/>
-    <w:rsid w:val="004C26EE"/>
+    <w:rsid w:val="008E2F53"/>
     <w:rPr>
       <w:color w:val="3366FF"/>
       <w:bdr w:val="none" w:sz="0" w:space="0" w:color="auto"/>
@@ -24486,7 +24954,7 @@
     <w:name w:val="FootnoteReference"/>
     <w:uiPriority w:val="1"/>
     <w:qFormat/>
-    <w:rsid w:val="004C26EE"/>
+    <w:rsid w:val="008E2F53"/>
     <w:rPr>
       <w:color w:val="3366FF"/>
       <w:vertAlign w:val="superscript"/>
@@ -24495,7 +24963,7 @@
   <w:style w:type="paragraph" w:customStyle="1" w:styleId="Footnote">
     <w:name w:val="Footnote"/>
     <w:qFormat/>
-    <w:rsid w:val="004C26EE"/>
+    <w:rsid w:val="008E2F53"/>
     <w:pPr>
       <w:widowControl w:val="0"/>
       <w:pBdr>
@@ -24522,7 +24990,7 @@
     <w:basedOn w:val="FootnoteReference0"/>
     <w:uiPriority w:val="1"/>
     <w:qFormat/>
-    <w:rsid w:val="004C26EE"/>
+    <w:rsid w:val="008E2F53"/>
     <w:rPr>
       <w:color w:val="3366FF"/>
       <w:vertAlign w:val="superscript"/>
@@ -24533,7 +25001,7 @@
     <w:basedOn w:val="FootnoteReference0"/>
     <w:uiPriority w:val="1"/>
     <w:qFormat/>
-    <w:rsid w:val="004C26EE"/>
+    <w:rsid w:val="008E2F53"/>
     <w:rPr>
       <w:color w:val="3366FF"/>
       <w:vertAlign w:val="superscript"/>
@@ -24542,7 +25010,7 @@
   <w:style w:type="paragraph" w:customStyle="1" w:styleId="QuotePara">
     <w:name w:val="QuotePara"/>
     <w:qFormat/>
-    <w:rsid w:val="004C26EE"/>
+    <w:rsid w:val="008E2F53"/>
     <w:pPr>
       <w:widowControl w:val="0"/>
       <w:autoSpaceDE w:val="0"/>
@@ -24564,7 +25032,7 @@
     <w:name w:val="QuoteSource"/>
     <w:basedOn w:val="QuotePara"/>
     <w:qFormat/>
-    <w:rsid w:val="004C26EE"/>
+    <w:rsid w:val="008E2F53"/>
     <w:pPr>
       <w:spacing w:after="240"/>
       <w:jc w:val="right"/>
@@ -24574,7 +25042,7 @@
     <w:name w:val="Caps"/>
     <w:uiPriority w:val="1"/>
     <w:qFormat/>
-    <w:rsid w:val="004C26EE"/>
+    <w:rsid w:val="008E2F53"/>
     <w:rPr>
       <w:caps/>
       <w:smallCaps w:val="0"/>
@@ -24585,7 +25053,7 @@
     <w:name w:val="SmallCaps"/>
     <w:uiPriority w:val="1"/>
     <w:qFormat/>
-    <w:rsid w:val="004C26EE"/>
+    <w:rsid w:val="008E2F53"/>
     <w:rPr>
       <w:caps w:val="0"/>
       <w:smallCaps/>
@@ -24597,7 +25065,7 @@
     <w:basedOn w:val="SmallCaps"/>
     <w:uiPriority w:val="1"/>
     <w:qFormat/>
-    <w:rsid w:val="004C26EE"/>
+    <w:rsid w:val="008E2F53"/>
     <w:rPr>
       <w:b/>
       <w:bCs/>
@@ -24611,7 +25079,7 @@
     <w:basedOn w:val="SmallCapsBold"/>
     <w:uiPriority w:val="1"/>
     <w:qFormat/>
-    <w:rsid w:val="004C26EE"/>
+    <w:rsid w:val="008E2F53"/>
     <w:rPr>
       <w:b/>
       <w:bCs/>
@@ -24627,7 +25095,7 @@
     <w:basedOn w:val="SmallCaps"/>
     <w:uiPriority w:val="1"/>
     <w:qFormat/>
-    <w:rsid w:val="004C26EE"/>
+    <w:rsid w:val="008E2F53"/>
     <w:rPr>
       <w:i/>
       <w:iCs/>
@@ -24640,7 +25108,7 @@
     <w:name w:val="NSSymbol"/>
     <w:uiPriority w:val="1"/>
     <w:qFormat/>
-    <w:rsid w:val="004C26EE"/>
+    <w:rsid w:val="008E2F53"/>
     <w:rPr>
       <w:color w:val="3366FF"/>
     </w:rPr>
@@ -24649,7 +25117,7 @@
     <w:name w:val="Table Grid"/>
     <w:basedOn w:val="TableNormal"/>
     <w:uiPriority w:val="59"/>
-    <w:rsid w:val="004C26EE"/>
+    <w:rsid w:val="008E2F53"/>
     <w:rPr>
       <w:rFonts w:ascii="Calibri" w:eastAsia="Times New Roman" w:hAnsi="Calibri" w:cs="Times New Roman"/>
       <w:sz w:val="20"/>
@@ -24669,7 +25137,7 @@
   <w:style w:type="paragraph" w:customStyle="1" w:styleId="TableHeaderSub">
     <w:name w:val="TableHeaderSub"/>
     <w:qFormat/>
-    <w:rsid w:val="004C26EE"/>
+    <w:rsid w:val="008E2F53"/>
     <w:pPr>
       <w:keepLines/>
       <w:widowControl w:val="0"/>
@@ -24691,7 +25159,7 @@
   <w:style w:type="paragraph" w:customStyle="1" w:styleId="TableFootnote">
     <w:name w:val="TableFootnote"/>
     <w:qFormat/>
-    <w:rsid w:val="004C26EE"/>
+    <w:rsid w:val="008E2F53"/>
     <w:pPr>
       <w:keepLines/>
       <w:widowControl w:val="0"/>
@@ -24712,7 +25180,7 @@
   <w:style w:type="paragraph" w:customStyle="1" w:styleId="TableListBulleted">
     <w:name w:val="TableListBulleted"/>
     <w:qFormat/>
-    <w:rsid w:val="004C26EE"/>
+    <w:rsid w:val="008E2F53"/>
     <w:pPr>
       <w:keepLines/>
       <w:widowControl w:val="0"/>
@@ -24736,7 +25204,7 @@
   <w:style w:type="paragraph" w:customStyle="1" w:styleId="TableListNumbered">
     <w:name w:val="TableListNumbered"/>
     <w:qFormat/>
-    <w:rsid w:val="004C26EE"/>
+    <w:rsid w:val="008E2F53"/>
     <w:pPr>
       <w:keepLines/>
       <w:widowControl w:val="0"/>
@@ -24760,7 +25228,7 @@
   <w:style w:type="paragraph" w:customStyle="1" w:styleId="TableListPlain">
     <w:name w:val="TableListPlain"/>
     <w:qFormat/>
-    <w:rsid w:val="004C26EE"/>
+    <w:rsid w:val="008E2F53"/>
     <w:pPr>
       <w:keepLines/>
       <w:widowControl w:val="0"/>
@@ -24783,7 +25251,7 @@
     <w:name w:val="ExtractPara"/>
     <w:basedOn w:val="QuotePara"/>
     <w:qFormat/>
-    <w:rsid w:val="004C26EE"/>
+    <w:rsid w:val="008E2F53"/>
     <w:rPr>
       <w:sz w:val="18"/>
       <w:szCs w:val="18"/>
@@ -24793,7 +25261,7 @@
     <w:name w:val="ExtractSource"/>
     <w:basedOn w:val="ExtractPara"/>
     <w:qFormat/>
-    <w:rsid w:val="004C26EE"/>
+    <w:rsid w:val="008E2F53"/>
     <w:pPr>
       <w:jc w:val="right"/>
     </w:pPr>
@@ -24802,7 +25270,7 @@
     <w:name w:val="ExtractParaContinued"/>
     <w:basedOn w:val="ExtractPara"/>
     <w:qFormat/>
-    <w:rsid w:val="004C26EE"/>
+    <w:rsid w:val="008E2F53"/>
     <w:pPr>
       <w:spacing w:before="0"/>
       <w:ind w:firstLine="360"/>
@@ -24811,7 +25279,7 @@
   <w:style w:type="paragraph" w:customStyle="1" w:styleId="AppendixNumber">
     <w:name w:val="AppendixNumber"/>
     <w:qFormat/>
-    <w:rsid w:val="004C26EE"/>
+    <w:rsid w:val="008E2F53"/>
     <w:pPr>
       <w:widowControl w:val="0"/>
       <w:suppressAutoHyphens/>
@@ -24836,7 +25304,7 @@
   <w:style w:type="paragraph" w:customStyle="1" w:styleId="AppendixTitle">
     <w:name w:val="AppendixTitle"/>
     <w:qFormat/>
-    <w:rsid w:val="004C26EE"/>
+    <w:rsid w:val="008E2F53"/>
     <w:pPr>
       <w:keepLines/>
       <w:widowControl w:val="0"/>
@@ -24864,7 +25332,7 @@
   <w:style w:type="paragraph" w:customStyle="1" w:styleId="BackmatterTitle">
     <w:name w:val="BackmatterTitle"/>
     <w:qFormat/>
-    <w:rsid w:val="004C26EE"/>
+    <w:rsid w:val="008E2F53"/>
     <w:pPr>
       <w:keepLines/>
       <w:widowControl w:val="0"/>
@@ -24891,7 +25359,7 @@
   <w:style w:type="paragraph" w:customStyle="1" w:styleId="GlossaryTerm">
     <w:name w:val="GlossaryTerm"/>
     <w:qFormat/>
-    <w:rsid w:val="004C26EE"/>
+    <w:rsid w:val="008E2F53"/>
     <w:pPr>
       <w:widowControl w:val="0"/>
       <w:autoSpaceDE w:val="0"/>
@@ -24915,7 +25383,7 @@
   <w:style w:type="paragraph" w:customStyle="1" w:styleId="GlossaryDefinition">
     <w:name w:val="GlossaryDefinition"/>
     <w:qFormat/>
-    <w:rsid w:val="004C26EE"/>
+    <w:rsid w:val="008E2F53"/>
     <w:pPr>
       <w:widowControl w:val="0"/>
       <w:autoSpaceDE w:val="0"/>
@@ -24936,7 +25404,7 @@
   <w:style w:type="paragraph" w:customStyle="1" w:styleId="EndnoteEntry">
     <w:name w:val="EndnoteEntry"/>
     <w:qFormat/>
-    <w:rsid w:val="004C26EE"/>
+    <w:rsid w:val="008E2F53"/>
     <w:pPr>
       <w:widowControl w:val="0"/>
       <w:autoSpaceDE w:val="0"/>
@@ -24959,7 +25427,7 @@
     <w:basedOn w:val="EndnoteReference"/>
     <w:uiPriority w:val="1"/>
     <w:qFormat/>
-    <w:rsid w:val="004C26EE"/>
+    <w:rsid w:val="008E2F53"/>
     <w:rPr>
       <w:color w:val="3366FF"/>
       <w:vertAlign w:val="superscript"/>
@@ -24968,7 +25436,7 @@
   <w:style w:type="paragraph" w:customStyle="1" w:styleId="Reference">
     <w:name w:val="Reference"/>
     <w:qFormat/>
-    <w:rsid w:val="004C26EE"/>
+    <w:rsid w:val="008E2F53"/>
     <w:pPr>
       <w:widowControl w:val="0"/>
       <w:autoSpaceDE w:val="0"/>
@@ -24989,7 +25457,7 @@
   <w:style w:type="paragraph" w:customStyle="1" w:styleId="HeadProject">
     <w:name w:val="HeadProject"/>
     <w:qFormat/>
-    <w:rsid w:val="004C26EE"/>
+    <w:rsid w:val="008E2F53"/>
     <w:pPr>
       <w:keepNext/>
       <w:keepLines/>
@@ -25019,7 +25487,7 @@
     <w:name w:val="LiteralGray"/>
     <w:uiPriority w:val="1"/>
     <w:qFormat/>
-    <w:rsid w:val="004C26EE"/>
+    <w:rsid w:val="008E2F53"/>
     <w:rPr>
       <w:rFonts w:ascii="Courier" w:hAnsi="Courier"/>
       <w:color w:val="A6A6A6" w:themeColor="background1" w:themeShade="A6"/>
@@ -25029,7 +25497,7 @@
     <w:name w:val="PyBracket"/>
     <w:uiPriority w:val="1"/>
     <w:qFormat/>
-    <w:rsid w:val="004C26EE"/>
+    <w:rsid w:val="008E2F53"/>
     <w:rPr>
       <w:rFonts w:ascii="Courier" w:hAnsi="Courier" w:cs="TheSansMonoCondensed-Plain"/>
       <w:color w:val="B12735"/>
@@ -25048,7 +25516,7 @@
     <w:basedOn w:val="PyBracket"/>
     <w:uiPriority w:val="1"/>
     <w:qFormat/>
-    <w:rsid w:val="004C26EE"/>
+    <w:rsid w:val="008E2F53"/>
     <w:rPr>
       <w:rFonts w:ascii="Courier" w:hAnsi="Courier" w:cs="TheSansMonoCondensed-Plain"/>
       <w:color w:val="BF8F00" w:themeColor="accent4" w:themeShade="BF"/>
@@ -25067,7 +25535,7 @@
     <w:basedOn w:val="PyBracket"/>
     <w:uiPriority w:val="1"/>
     <w:qFormat/>
-    <w:rsid w:val="004C26EE"/>
+    <w:rsid w:val="008E2F53"/>
     <w:rPr>
       <w:rFonts w:ascii="Courier" w:hAnsi="Courier" w:cs="TheSansMonoCondensed-Plain"/>
       <w:color w:val="008000"/>
@@ -25085,14 +25553,14 @@
     <w:name w:val="BookHalfTitle"/>
     <w:basedOn w:val="BackmatterTitle"/>
     <w:qFormat/>
-    <w:rsid w:val="004C26EE"/>
+    <w:rsid w:val="008E2F53"/>
   </w:style>
   <w:style w:type="character" w:styleId="BookTitle">
     <w:name w:val="Book Title"/>
     <w:basedOn w:val="DefaultParagraphFont"/>
     <w:uiPriority w:val="33"/>
     <w:qFormat/>
-    <w:rsid w:val="004C26EE"/>
+    <w:rsid w:val="008E2F53"/>
     <w:rPr>
       <w:b/>
       <w:bCs/>
@@ -25103,7 +25571,7 @@
   <w:style w:type="paragraph" w:customStyle="1" w:styleId="BookTitle0">
     <w:name w:val="BookTitle"/>
     <w:qFormat/>
-    <w:rsid w:val="004C26EE"/>
+    <w:rsid w:val="008E2F53"/>
     <w:pPr>
       <w:widowControl w:val="0"/>
       <w:suppressAutoHyphens/>
@@ -25129,13 +25597,13 @@
     <w:name w:val="BookSubtitle"/>
     <w:basedOn w:val="ChapterSubtitle"/>
     <w:qFormat/>
-    <w:rsid w:val="004C26EE"/>
+    <w:rsid w:val="008E2F53"/>
   </w:style>
   <w:style w:type="paragraph" w:customStyle="1" w:styleId="BookEdition">
     <w:name w:val="BookEdition"/>
     <w:basedOn w:val="BookSubtitle"/>
     <w:qFormat/>
-    <w:rsid w:val="004C26EE"/>
+    <w:rsid w:val="008E2F53"/>
     <w:rPr>
       <w:b w:val="0"/>
       <w:bCs w:val="0"/>
@@ -25149,7 +25617,7 @@
     <w:name w:val="BookAuthor"/>
     <w:basedOn w:val="BookEdition"/>
     <w:qFormat/>
-    <w:rsid w:val="004C26EE"/>
+    <w:rsid w:val="008E2F53"/>
     <w:rPr>
       <w:i w:val="0"/>
       <w:iCs w:val="0"/>
@@ -25160,7 +25628,7 @@
     <w:name w:val="BookPublisher"/>
     <w:basedOn w:val="BookAuthor"/>
     <w:qFormat/>
-    <w:rsid w:val="004C26EE"/>
+    <w:rsid w:val="008E2F53"/>
     <w:rPr>
       <w:i/>
       <w:iCs/>
@@ -25172,7 +25640,7 @@
   <w:style w:type="paragraph" w:customStyle="1" w:styleId="Copyright">
     <w:name w:val="Copyright"/>
     <w:qFormat/>
-    <w:rsid w:val="004C26EE"/>
+    <w:rsid w:val="008E2F53"/>
     <w:pPr>
       <w:widowControl w:val="0"/>
       <w:autoSpaceDE w:val="0"/>
@@ -25193,13 +25661,13 @@
     <w:name w:val="CopyrightLOC"/>
     <w:basedOn w:val="Copyright"/>
     <w:qFormat/>
-    <w:rsid w:val="004C26EE"/>
+    <w:rsid w:val="008E2F53"/>
   </w:style>
   <w:style w:type="paragraph" w:customStyle="1" w:styleId="CopyrightHead">
     <w:name w:val="CopyrightHead"/>
     <w:basedOn w:val="CopyrightLOC"/>
     <w:qFormat/>
-    <w:rsid w:val="004C26EE"/>
+    <w:rsid w:val="008E2F53"/>
     <w:pPr>
       <w:jc w:val="center"/>
     </w:pPr>
@@ -25211,19 +25679,19 @@
     <w:name w:val="Dedication"/>
     <w:basedOn w:val="BookPublisher"/>
     <w:qFormat/>
-    <w:rsid w:val="004C26EE"/>
+    <w:rsid w:val="008E2F53"/>
   </w:style>
   <w:style w:type="paragraph" w:customStyle="1" w:styleId="FrontmatterTitle">
     <w:name w:val="FrontmatterTitle"/>
     <w:basedOn w:val="BackmatterTitle"/>
     <w:qFormat/>
-    <w:rsid w:val="004C26EE"/>
+    <w:rsid w:val="008E2F53"/>
   </w:style>
   <w:style w:type="paragraph" w:customStyle="1" w:styleId="TOCFM">
     <w:name w:val="TOCFM"/>
     <w:basedOn w:val="Normal"/>
     <w:qFormat/>
-    <w:rsid w:val="004C26EE"/>
+    <w:rsid w:val="008E2F53"/>
     <w:pPr>
       <w:widowControl w:val="0"/>
       <w:autoSpaceDE w:val="0"/>
@@ -25244,7 +25712,7 @@
     <w:name w:val="TOCH1"/>
     <w:basedOn w:val="TOCFM"/>
     <w:qFormat/>
-    <w:rsid w:val="004C26EE"/>
+    <w:rsid w:val="008E2F53"/>
     <w:pPr>
       <w:ind w:left="720"/>
     </w:pPr>
@@ -25256,7 +25724,7 @@
     <w:name w:val="TOCPart"/>
     <w:basedOn w:val="TOCH1"/>
     <w:qFormat/>
-    <w:rsid w:val="004C26EE"/>
+    <w:rsid w:val="008E2F53"/>
     <w:pPr>
       <w:spacing w:before="120"/>
       <w:ind w:left="0"/>
@@ -25272,7 +25740,7 @@
     <w:name w:val="TOCChapter"/>
     <w:basedOn w:val="TOCH1"/>
     <w:qFormat/>
-    <w:rsid w:val="004C26EE"/>
+    <w:rsid w:val="008E2F53"/>
     <w:pPr>
       <w:ind w:left="360"/>
     </w:pPr>
@@ -25285,7 +25753,7 @@
     <w:name w:val="TOCH2"/>
     <w:basedOn w:val="TOCH1"/>
     <w:qFormat/>
-    <w:rsid w:val="004C26EE"/>
+    <w:rsid w:val="008E2F53"/>
     <w:pPr>
       <w:ind w:left="1080"/>
     </w:pPr>
@@ -25297,7 +25765,7 @@
     <w:name w:val="TOCH3"/>
     <w:basedOn w:val="TOCH1"/>
     <w:qFormat/>
-    <w:rsid w:val="004C26EE"/>
+    <w:rsid w:val="008E2F53"/>
     <w:pPr>
       <w:ind w:left="1440"/>
     </w:pPr>
@@ -25309,7 +25777,7 @@
   <w:style w:type="paragraph" w:customStyle="1" w:styleId="BoxType">
     <w:name w:val="BoxType"/>
     <w:qFormat/>
-    <w:rsid w:val="004C26EE"/>
+    <w:rsid w:val="008E2F53"/>
     <w:pPr>
       <w:keepLines/>
       <w:widowControl w:val="0"/>
@@ -25336,7 +25804,7 @@
     <w:name w:val="CustomCharStyle"/>
     <w:uiPriority w:val="1"/>
     <w:qFormat/>
-    <w:rsid w:val="004C26EE"/>
+    <w:rsid w:val="008E2F53"/>
     <w:rPr>
       <w:b w:val="0"/>
       <w:bCs w:val="0"/>
@@ -25351,7 +25819,7 @@
     <w:name w:val="CodeAnnotation"/>
     <w:uiPriority w:val="1"/>
     <w:qFormat/>
-    <w:rsid w:val="004C26EE"/>
+    <w:rsid w:val="008E2F53"/>
     <w:rPr>
       <w:rFonts w:ascii="Courier" w:hAnsi="Courier" w:cs="TheSansMonoCondensed-Plain"/>
       <w:color w:val="FFFFFF" w:themeColor="background1"/>
@@ -25370,7 +25838,7 @@
   <w:style w:type="paragraph" w:customStyle="1" w:styleId="HeadANumber">
     <w:name w:val="HeadANumber"/>
     <w:qFormat/>
-    <w:rsid w:val="004C26EE"/>
+    <w:rsid w:val="008E2F53"/>
     <w:pPr>
       <w:keepNext/>
       <w:keepLines/>
@@ -25401,7 +25869,7 @@
   <w:style w:type="paragraph" w:customStyle="1" w:styleId="HeadB">
     <w:name w:val="HeadB"/>
     <w:qFormat/>
-    <w:rsid w:val="004C26EE"/>
+    <w:rsid w:val="008E2F53"/>
     <w:pPr>
       <w:keepNext/>
       <w:keepLines/>
@@ -25431,7 +25899,7 @@
   <w:style w:type="paragraph" w:customStyle="1" w:styleId="HeadBNumber">
     <w:name w:val="HeadBNumber"/>
     <w:qFormat/>
-    <w:rsid w:val="004C26EE"/>
+    <w:rsid w:val="008E2F53"/>
     <w:pPr>
       <w:keepNext/>
       <w:keepLines/>
@@ -25464,7 +25932,7 @@
   <w:style w:type="paragraph" w:customStyle="1" w:styleId="HeadC">
     <w:name w:val="HeadC"/>
     <w:qFormat/>
-    <w:rsid w:val="004C26EE"/>
+    <w:rsid w:val="008E2F53"/>
     <w:pPr>
       <w:keepNext/>
       <w:keepLines/>
@@ -25490,7 +25958,7 @@
   <w:style w:type="paragraph" w:customStyle="1" w:styleId="HeadCNumber">
     <w:name w:val="HeadCNumber"/>
     <w:qFormat/>
-    <w:rsid w:val="004C26EE"/>
+    <w:rsid w:val="008E2F53"/>
     <w:pPr>
       <w:keepNext/>
       <w:keepLines/>
@@ -25522,7 +25990,7 @@
   <w:style w:type="paragraph" w:customStyle="1" w:styleId="ListPlain">
     <w:name w:val="ListPlain"/>
     <w:qFormat/>
-    <w:rsid w:val="004C26EE"/>
+    <w:rsid w:val="008E2F53"/>
     <w:pPr>
       <w:widowControl w:val="0"/>
       <w:autoSpaceDE w:val="0"/>
@@ -25543,7 +26011,7 @@
   <w:style w:type="paragraph" w:customStyle="1" w:styleId="CodeAnnotated">
     <w:name w:val="CodeAnnotated"/>
     <w:qFormat/>
-    <w:rsid w:val="004C26EE"/>
+    <w:rsid w:val="008E2F53"/>
     <w:pPr>
       <w:widowControl w:val="0"/>
       <w:pBdr>
@@ -25569,7 +26037,7 @@
   <w:style w:type="paragraph" w:customStyle="1" w:styleId="BoxListNumber">
     <w:name w:val="BoxListNumber"/>
     <w:qFormat/>
-    <w:rsid w:val="004C26EE"/>
+    <w:rsid w:val="008E2F53"/>
     <w:pPr>
       <w:widowControl w:val="0"/>
       <w:numPr>
@@ -25596,7 +26064,7 @@
   <w:style w:type="paragraph" w:customStyle="1" w:styleId="BoxListPlain">
     <w:name w:val="BoxListPlain"/>
     <w:qFormat/>
-    <w:rsid w:val="004C26EE"/>
+    <w:rsid w:val="008E2F53"/>
     <w:pPr>
       <w:widowControl w:val="0"/>
       <w:pBdr>
@@ -25619,7 +26087,7 @@
   <w:style w:type="paragraph" w:customStyle="1" w:styleId="BoxTitle">
     <w:name w:val="BoxTitle"/>
     <w:qFormat/>
-    <w:rsid w:val="004C26EE"/>
+    <w:rsid w:val="008E2F53"/>
     <w:pPr>
       <w:keepNext/>
       <w:keepLines/>
@@ -25647,7 +26115,7 @@
     <w:name w:val="MenuArrow"/>
     <w:uiPriority w:val="1"/>
     <w:qFormat/>
-    <w:rsid w:val="004C26EE"/>
+    <w:rsid w:val="008E2F53"/>
     <w:rPr>
       <w:rFonts w:ascii="Webdings" w:hAnsi="Webdings" w:cs="Webdings"/>
       <w:color w:val="3366FF"/>
@@ -25661,7 +26129,7 @@
   <w:style w:type="paragraph" w:customStyle="1" w:styleId="TableTitle">
     <w:name w:val="TableTitle"/>
     <w:qFormat/>
-    <w:rsid w:val="004C26EE"/>
+    <w:rsid w:val="008E2F53"/>
     <w:pPr>
       <w:keepNext/>
       <w:keepLines/>
@@ -25689,7 +26157,7 @@
     <w:name w:val="EpigraphSource"/>
     <w:basedOn w:val="Epigraph"/>
     <w:qFormat/>
-    <w:rsid w:val="004C26EE"/>
+    <w:rsid w:val="008E2F53"/>
     <w:pPr>
       <w:jc w:val="right"/>
     </w:pPr>
@@ -25698,7 +26166,7 @@
     <w:name w:val="Body"/>
     <w:uiPriority w:val="99"/>
     <w:qFormat/>
-    <w:rsid w:val="004C26EE"/>
+    <w:rsid w:val="008E2F53"/>
     <w:pPr>
       <w:widowControl w:val="0"/>
       <w:autoSpaceDE w:val="0"/>
@@ -25720,7 +26188,7 @@
     <w:name w:val="ChapterNumber"/>
     <w:next w:val="Normal"/>
     <w:qFormat/>
-    <w:rsid w:val="004C26EE"/>
+    <w:rsid w:val="008E2F53"/>
     <w:pPr>
       <w:numPr>
         <w:numId w:val="19"/>
@@ -25743,7 +26211,7 @@
   <w:style w:type="character" w:customStyle="1" w:styleId="Xref">
     <w:name w:val="Xref"/>
     <w:uiPriority w:val="1"/>
-    <w:rsid w:val="004C26EE"/>
+    <w:rsid w:val="008E2F53"/>
     <w:rPr>
       <w:color w:val="FF0000"/>
       <w:lang w:val="fr-FR"/>
@@ -25751,7 +26219,7 @@
   </w:style>
   <w:style w:type="paragraph" w:customStyle="1" w:styleId="Default">
     <w:name w:val="Default"/>
-    <w:rsid w:val="004C26EE"/>
+    <w:rsid w:val="008E2F53"/>
     <w:pPr>
       <w:autoSpaceDE w:val="0"/>
       <w:autoSpaceDN w:val="0"/>
@@ -25767,31 +26235,31 @@
     <w:name w:val="SourceForeword"/>
     <w:basedOn w:val="ReviewSource"/>
     <w:qFormat/>
-    <w:rsid w:val="004C26EE"/>
+    <w:rsid w:val="008E2F53"/>
   </w:style>
   <w:style w:type="paragraph" w:customStyle="1" w:styleId="ReviewHead">
     <w:name w:val="ReviewHead"/>
     <w:basedOn w:val="FrontmatterTitle"/>
     <w:qFormat/>
-    <w:rsid w:val="004C26EE"/>
+    <w:rsid w:val="008E2F53"/>
   </w:style>
   <w:style w:type="paragraph" w:customStyle="1" w:styleId="ReviewQuote">
     <w:name w:val="ReviewQuote"/>
     <w:basedOn w:val="QuotePara"/>
     <w:qFormat/>
-    <w:rsid w:val="004C26EE"/>
+    <w:rsid w:val="008E2F53"/>
   </w:style>
   <w:style w:type="paragraph" w:customStyle="1" w:styleId="ReviewSource">
     <w:name w:val="ReviewSource"/>
     <w:basedOn w:val="QuoteSource"/>
     <w:qFormat/>
-    <w:rsid w:val="004C26EE"/>
+    <w:rsid w:val="008E2F53"/>
   </w:style>
   <w:style w:type="paragraph" w:customStyle="1" w:styleId="ListGraphic">
     <w:name w:val="ListGraphic"/>
     <w:basedOn w:val="GraphicSlug"/>
     <w:qFormat/>
-    <w:rsid w:val="004C26EE"/>
+    <w:rsid w:val="008E2F53"/>
     <w:pPr>
       <w:ind w:left="0"/>
     </w:pPr>
@@ -25800,7 +26268,7 @@
     <w:name w:val="ListCaption"/>
     <w:basedOn w:val="CaptionLine"/>
     <w:qFormat/>
-    <w:rsid w:val="004C26EE"/>
+    <w:rsid w:val="008E2F53"/>
     <w:pPr>
       <w:ind w:left="3600"/>
     </w:pPr>
@@ -25809,7 +26277,7 @@
     <w:name w:val="NoteContinued"/>
     <w:basedOn w:val="Note"/>
     <w:qFormat/>
-    <w:rsid w:val="004C26EE"/>
+    <w:rsid w:val="008E2F53"/>
     <w:pPr>
       <w:spacing w:before="0"/>
       <w:ind w:firstLine="0"/>
@@ -25819,7 +26287,7 @@
     <w:name w:val="NoteCode"/>
     <w:basedOn w:val="Code"/>
     <w:qFormat/>
-    <w:rsid w:val="004C26EE"/>
+    <w:rsid w:val="008E2F53"/>
     <w:pPr>
       <w:spacing w:after="240"/>
     </w:pPr>
@@ -25828,7 +26296,7 @@
     <w:name w:val="ListBulletSub"/>
     <w:basedOn w:val="ListBullet"/>
     <w:qFormat/>
-    <w:rsid w:val="004C26EE"/>
+    <w:rsid w:val="008E2F53"/>
     <w:pPr>
       <w:ind w:left="2520"/>
     </w:pPr>
@@ -25837,7 +26305,7 @@
     <w:name w:val="CodeCustom1"/>
     <w:basedOn w:val="Code"/>
     <w:qFormat/>
-    <w:rsid w:val="004C26EE"/>
+    <w:rsid w:val="008E2F53"/>
     <w:rPr>
       <w:color w:val="00B0F0"/>
     </w:rPr>
@@ -25846,7 +26314,7 @@
     <w:name w:val="CodeCustom2"/>
     <w:basedOn w:val="Normal"/>
     <w:qFormat/>
-    <w:rsid w:val="004C26EE"/>
+    <w:rsid w:val="008E2F53"/>
     <w:pPr>
       <w:pBdr>
         <w:left w:val="single" w:sz="4" w:space="14" w:color="auto"/>
@@ -25869,7 +26337,7 @@
     <w:name w:val="BoxGraphic"/>
     <w:basedOn w:val="BoxBodyFirst"/>
     <w:qFormat/>
-    <w:rsid w:val="004C26EE"/>
+    <w:rsid w:val="008E2F53"/>
     <w:rPr>
       <w:bCs/>
       <w:color w:val="A12126"/>
@@ -25879,7 +26347,7 @@
     <w:name w:val="Equation"/>
     <w:basedOn w:val="ListPlain"/>
     <w:qFormat/>
-    <w:rsid w:val="004C26EE"/>
+    <w:rsid w:val="008E2F53"/>
   </w:style>
   <w:style w:type="paragraph" w:styleId="Revision">
     <w:name w:val="Revision"/>

</xml_diff>